<commit_message>
Updated diagrams in Version 1 document
</commit_message>
<xml_diff>
--- a/documents/Group 2 Project Version 1.docx
+++ b/documents/Group 2 Project Version 1.docx
@@ -206,8 +206,6 @@
       <w:r>
         <w:t xml:space="preserve"> to write</w:t>
       </w:r>
-      <w:bookmarkStart w:id="0" w:name="_GoBack"/>
-      <w:bookmarkEnd w:id="0"/>
       <w:r>
         <w:t>&gt;</w:t>
       </w:r>
@@ -287,7 +285,15 @@
         <w:t>GPU:</w:t>
       </w:r>
       <w:r>
-        <w:t> Broadcom VideoCore IV</w:t>
+        <w:t xml:space="preserve"> Broadcom </w:t>
+      </w:r>
+      <w:proofErr w:type="spellStart"/>
+      <w:r>
+        <w:t>VideoCore</w:t>
+      </w:r>
+      <w:proofErr w:type="spellEnd"/>
+      <w:r>
+        <w:t xml:space="preserve"> IV</w:t>
       </w:r>
     </w:p>
     <w:p>
@@ -486,11 +492,6 @@
       <w:r>
         <w:t>:</w:t>
       </w:r>
-    </w:p>
-    <w:p>
-      <w:pPr>
-        <w:pStyle w:val="Heading5"/>
-      </w:pPr>
       <w:r>
         <w:rPr>
           <w:noProof/>
@@ -498,17 +499,9 @@
         <mc:AlternateContent>
           <mc:Choice Requires="wps">
             <w:drawing>
-              <wp:anchor distT="0" distB="0" distL="114300" distR="114300" simplePos="0" relativeHeight="251659264" behindDoc="0" locked="0" layoutInCell="1" allowOverlap="1" wp14:anchorId="5B8BA704" wp14:editId="17932227">
-                <wp:simplePos x="0" y="0"/>
-                <wp:positionH relativeFrom="column">
-                  <wp:posOffset>0</wp:posOffset>
-                </wp:positionH>
-                <wp:positionV relativeFrom="paragraph">
-                  <wp:posOffset>0</wp:posOffset>
-                </wp:positionV>
-                <wp:extent cx="1828800" cy="1828800"/>
-                <wp:effectExtent l="0" t="0" r="0" b="0"/>
-                <wp:wrapSquare wrapText="bothSides"/>
+              <wp:inline distT="0" distB="0" distL="0" distR="0" wp14:anchorId="2143B59A" wp14:editId="3D9AA0EC">
+                <wp:extent cx="5839200" cy="2728800"/>
+                <wp:effectExtent l="0" t="0" r="15875" b="14605"/>
                 <wp:docPr id="1" name="Text Box 1"/>
                 <wp:cNvGraphicFramePr/>
                 <a:graphic xmlns:a="http://schemas.openxmlformats.org/drawingml/2006/main">
@@ -518,7 +511,7 @@
                       <wps:spPr>
                         <a:xfrm>
                           <a:off x="0" y="0"/>
-                          <a:ext cx="1828800" cy="1828800"/>
+                          <a:ext cx="5839200" cy="2728800"/>
                         </a:xfrm>
                         <a:prstGeom prst="rect">
                           <a:avLst/>
@@ -539,7 +532,7 @@
                               <w:rPr>
                                 <w:rFonts w:ascii="Verdana" w:hAnsi="Verdana" w:cs="Calibri"/>
                                 <w:color w:val="000000"/>
-                                <w:sz w:val="22"/>
+                                <w:sz w:val="16"/>
                                 <w:szCs w:val="22"/>
                               </w:rPr>
                             </w:pPr>
@@ -547,7 +540,7 @@
                               <w:rPr>
                                 <w:rFonts w:ascii="Verdana" w:hAnsi="Verdana" w:cs="Calibri"/>
                                 <w:color w:val="000000"/>
-                                <w:sz w:val="22"/>
+                                <w:sz w:val="16"/>
                                 <w:szCs w:val="22"/>
                                 <w:shd w:val="clear" w:color="auto" w:fill="FFFFFF"/>
                               </w:rPr>
@@ -565,7 +558,7 @@
                               <w:rPr>
                                 <w:rFonts w:ascii="Calibri" w:hAnsi="Calibri" w:cs="Calibri"/>
                                 <w:color w:val="000000"/>
-                                <w:sz w:val="22"/>
+                                <w:sz w:val="16"/>
                                 <w:szCs w:val="22"/>
                               </w:rPr>
                             </w:pPr>
@@ -573,7 +566,7 @@
                               <w:rPr>
                                 <w:rFonts w:ascii="Verdana" w:hAnsi="Verdana" w:cs="Calibri"/>
                                 <w:color w:val="000000"/>
-                                <w:sz w:val="22"/>
+                                <w:sz w:val="16"/>
                                 <w:szCs w:val="22"/>
                               </w:rPr>
                               <w:t>Instruction side cache line length of 64 bytes.</w:t>
@@ -590,7 +583,7 @@
                               <w:rPr>
                                 <w:rFonts w:ascii="Calibri" w:hAnsi="Calibri" w:cs="Calibri"/>
                                 <w:color w:val="000000"/>
-                                <w:sz w:val="22"/>
+                                <w:sz w:val="16"/>
                                 <w:szCs w:val="22"/>
                               </w:rPr>
                             </w:pPr>
@@ -598,7 +591,7 @@
                               <w:rPr>
                                 <w:rFonts w:ascii="Verdana" w:hAnsi="Verdana" w:cs="Calibri"/>
                                 <w:color w:val="000000"/>
-                                <w:sz w:val="22"/>
+                                <w:sz w:val="16"/>
                                 <w:szCs w:val="22"/>
                               </w:rPr>
                               <w:t>2-way set associative L1 Instruction cache.</w:t>
@@ -606,25 +599,14 @@
                           </w:p>
                           <w:p>
                             <w:pPr>
-                              <w:numPr>
-                                <w:ilvl w:val="0"/>
-                                <w:numId w:val="8"/>
-                              </w:numPr>
-                              <w:ind w:left="540"/>
-                              <w:textAlignment w:val="center"/>
                               <w:rPr>
-                                <w:rFonts w:ascii="Calibri" w:hAnsi="Calibri" w:cs="Calibri"/>
-                                <w:color w:val="000000"/>
-                                <w:sz w:val="22"/>
-                                <w:szCs w:val="22"/>
+                                <w:rFonts w:ascii="Calibri" w:hAnsi="Calibri"/>
+                                <w:sz w:val="18"/>
                               </w:rPr>
                             </w:pPr>
                             <w:r>
                               <w:rPr>
-                                <w:rFonts w:ascii="Verdana" w:hAnsi="Verdana" w:cs="Calibri"/>
-                                <w:color w:val="000000"/>
-                                <w:sz w:val="22"/>
-                                <w:szCs w:val="22"/>
+                                <w:sz w:val="18"/>
                               </w:rPr>
                               <w:t>128-bit read interface to the L2 memory system.</w:t>
                             </w:r>
@@ -636,7 +618,7 @@
                               <w:rPr>
                                 <w:rFonts w:ascii="Verdana" w:hAnsi="Verdana" w:cs="Calibri"/>
                                 <w:color w:val="000000"/>
-                                <w:sz w:val="22"/>
+                                <w:sz w:val="16"/>
                                 <w:szCs w:val="22"/>
                               </w:rPr>
                             </w:pPr>
@@ -644,7 +626,7 @@
                               <w:rPr>
                                 <w:rFonts w:ascii="Verdana" w:hAnsi="Verdana" w:cs="Calibri"/>
                                 <w:color w:val="000000"/>
-                                <w:sz w:val="22"/>
+                                <w:sz w:val="16"/>
                                 <w:szCs w:val="22"/>
                                 <w:shd w:val="clear" w:color="auto" w:fill="FFFFFF"/>
                               </w:rPr>
@@ -662,7 +644,7 @@
                               <w:rPr>
                                 <w:rFonts w:ascii="Calibri" w:hAnsi="Calibri" w:cs="Calibri"/>
                                 <w:color w:val="000000"/>
-                                <w:sz w:val="22"/>
+                                <w:sz w:val="16"/>
                                 <w:szCs w:val="22"/>
                               </w:rPr>
                             </w:pPr>
@@ -670,7 +652,7 @@
                               <w:rPr>
                                 <w:rFonts w:ascii="Verdana" w:hAnsi="Verdana" w:cs="Calibri"/>
                                 <w:color w:val="000000"/>
-                                <w:sz w:val="22"/>
+                                <w:sz w:val="16"/>
                                 <w:szCs w:val="22"/>
                               </w:rPr>
                               <w:t>Data side cache line length of 64 bytes.</w:t>
@@ -687,7 +669,7 @@
                               <w:rPr>
                                 <w:rFonts w:ascii="Calibri" w:hAnsi="Calibri" w:cs="Calibri"/>
                                 <w:color w:val="000000"/>
-                                <w:sz w:val="22"/>
+                                <w:sz w:val="16"/>
                                 <w:szCs w:val="22"/>
                               </w:rPr>
                             </w:pPr>
@@ -695,7 +677,7 @@
                               <w:rPr>
                                 <w:rFonts w:ascii="Verdana" w:hAnsi="Verdana" w:cs="Calibri"/>
                                 <w:color w:val="000000"/>
-                                <w:sz w:val="22"/>
+                                <w:sz w:val="16"/>
                                 <w:szCs w:val="22"/>
                               </w:rPr>
                               <w:t>4-way set associative L1 Data cache.</w:t>
@@ -712,7 +694,7 @@
                               <w:rPr>
                                 <w:rFonts w:ascii="Calibri" w:hAnsi="Calibri" w:cs="Calibri"/>
                                 <w:color w:val="000000"/>
-                                <w:sz w:val="22"/>
+                                <w:sz w:val="16"/>
                                 <w:szCs w:val="22"/>
                               </w:rPr>
                             </w:pPr>
@@ -720,7 +702,7 @@
                               <w:rPr>
                                 <w:rFonts w:ascii="Verdana" w:hAnsi="Verdana" w:cs="Calibri"/>
                                 <w:color w:val="000000"/>
-                                <w:sz w:val="22"/>
+                                <w:sz w:val="16"/>
                                 <w:szCs w:val="22"/>
                               </w:rPr>
                               <w:t>256-bit write interface to the L2 memory system.</w:t>
@@ -737,7 +719,7 @@
                               <w:rPr>
                                 <w:rFonts w:ascii="Calibri" w:hAnsi="Calibri" w:cs="Calibri"/>
                                 <w:color w:val="000000"/>
-                                <w:sz w:val="22"/>
+                                <w:sz w:val="16"/>
                                 <w:szCs w:val="22"/>
                               </w:rPr>
                             </w:pPr>
@@ -745,7 +727,7 @@
                               <w:rPr>
                                 <w:rFonts w:ascii="Verdana" w:hAnsi="Verdana" w:cs="Calibri"/>
                                 <w:color w:val="000000"/>
-                                <w:sz w:val="22"/>
+                                <w:sz w:val="16"/>
                                 <w:szCs w:val="22"/>
                               </w:rPr>
                               <w:t>128-bit read interface to the L2 memory system.</w:t>
@@ -762,7 +744,7 @@
                               <w:rPr>
                                 <w:rFonts w:ascii="Calibri" w:hAnsi="Calibri" w:cs="Calibri"/>
                                 <w:color w:val="000000"/>
-                                <w:sz w:val="22"/>
+                                <w:sz w:val="16"/>
                                 <w:szCs w:val="22"/>
                               </w:rPr>
                             </w:pPr>
@@ -770,7 +752,7 @@
                               <w:rPr>
                                 <w:rFonts w:ascii="Verdana" w:hAnsi="Verdana" w:cs="Calibri"/>
                                 <w:color w:val="000000"/>
-                                <w:sz w:val="22"/>
+                                <w:sz w:val="16"/>
                                 <w:szCs w:val="22"/>
                               </w:rPr>
                               <w:t>Read buffer that services the </w:t>
@@ -781,7 +763,7 @@
                                 <w:i/>
                                 <w:iCs/>
                                 <w:color w:val="000000"/>
-                                <w:sz w:val="22"/>
+                                <w:sz w:val="16"/>
                                 <w:szCs w:val="22"/>
                               </w:rPr>
                               <w:t>Data Cache Unit</w:t>
@@ -790,7 +772,7 @@
                               <w:rPr>
                                 <w:rFonts w:ascii="Verdana" w:hAnsi="Verdana" w:cs="Calibri"/>
                                 <w:color w:val="000000"/>
-                                <w:sz w:val="22"/>
+                                <w:sz w:val="16"/>
                                 <w:szCs w:val="22"/>
                               </w:rPr>
                               <w:t> (DCU), the </w:t>
@@ -801,7 +783,7 @@
                                 <w:i/>
                                 <w:iCs/>
                                 <w:color w:val="000000"/>
-                                <w:sz w:val="22"/>
+                                <w:sz w:val="16"/>
                                 <w:szCs w:val="22"/>
                               </w:rPr>
                               <w:t>Instruction Fetch Unit</w:t>
@@ -810,7 +792,7 @@
                               <w:rPr>
                                 <w:rFonts w:ascii="Verdana" w:hAnsi="Verdana" w:cs="Calibri"/>
                                 <w:color w:val="000000"/>
-                                <w:sz w:val="22"/>
+                                <w:sz w:val="16"/>
                                 <w:szCs w:val="22"/>
                               </w:rPr>
                               <w:t> (IFU) and the TLB.</w:t>
@@ -827,7 +809,7 @@
                               <w:rPr>
                                 <w:rFonts w:ascii="Calibri" w:hAnsi="Calibri" w:cs="Calibri"/>
                                 <w:color w:val="000000"/>
-                                <w:sz w:val="22"/>
+                                <w:sz w:val="16"/>
                                 <w:szCs w:val="22"/>
                               </w:rPr>
                             </w:pPr>
@@ -835,10 +817,30 @@
                               <w:rPr>
                                 <w:rFonts w:ascii="Verdana" w:hAnsi="Verdana" w:cs="Calibri"/>
                                 <w:color w:val="000000"/>
-                                <w:sz w:val="22"/>
+                                <w:sz w:val="16"/>
                                 <w:szCs w:val="22"/>
                               </w:rPr>
-                              <w:t>64-bit read path from the data L1 memory system to the datapath.</w:t>
+                              <w:t xml:space="preserve">64-bit read path from the data L1 memory system to the </w:t>
+                            </w:r>
+                            <w:proofErr w:type="spellStart"/>
+                            <w:r>
+                              <w:rPr>
+                                <w:rFonts w:ascii="Verdana" w:hAnsi="Verdana" w:cs="Calibri"/>
+                                <w:color w:val="000000"/>
+                                <w:sz w:val="16"/>
+                                <w:szCs w:val="22"/>
+                              </w:rPr>
+                              <w:t>datapath</w:t>
+                            </w:r>
+                            <w:proofErr w:type="spellEnd"/>
+                            <w:r>
+                              <w:rPr>
+                                <w:rFonts w:ascii="Verdana" w:hAnsi="Verdana" w:cs="Calibri"/>
+                                <w:color w:val="000000"/>
+                                <w:sz w:val="16"/>
+                                <w:szCs w:val="22"/>
+                              </w:rPr>
+                              <w:t>.</w:t>
                             </w:r>
                           </w:p>
                           <w:p>
@@ -852,7 +854,7 @@
                               <w:rPr>
                                 <w:rFonts w:ascii="Calibri" w:hAnsi="Calibri" w:cs="Calibri"/>
                                 <w:color w:val="000000"/>
-                                <w:sz w:val="22"/>
+                                <w:sz w:val="16"/>
                                 <w:szCs w:val="22"/>
                               </w:rPr>
                             </w:pPr>
@@ -860,10 +862,30 @@
                               <w:rPr>
                                 <w:rFonts w:ascii="Verdana" w:hAnsi="Verdana" w:cs="Calibri"/>
                                 <w:color w:val="000000"/>
-                                <w:sz w:val="22"/>
+                                <w:sz w:val="16"/>
                                 <w:szCs w:val="22"/>
                               </w:rPr>
-                              <w:t>128-bit write path from the datapath to the L1 memory system.</w:t>
+                              <w:t xml:space="preserve">128-bit write path from the </w:t>
+                            </w:r>
+                            <w:proofErr w:type="spellStart"/>
+                            <w:r>
+                              <w:rPr>
+                                <w:rFonts w:ascii="Verdana" w:hAnsi="Verdana" w:cs="Calibri"/>
+                                <w:color w:val="000000"/>
+                                <w:sz w:val="16"/>
+                                <w:szCs w:val="22"/>
+                              </w:rPr>
+                              <w:t>datapath</w:t>
+                            </w:r>
+                            <w:proofErr w:type="spellEnd"/>
+                            <w:r>
+                              <w:rPr>
+                                <w:rFonts w:ascii="Verdana" w:hAnsi="Verdana" w:cs="Calibri"/>
+                                <w:color w:val="000000"/>
+                                <w:sz w:val="16"/>
+                                <w:szCs w:val="22"/>
+                              </w:rPr>
+                              <w:t xml:space="preserve"> to the L1 memory system.</w:t>
                             </w:r>
                           </w:p>
                           <w:p>
@@ -877,7 +899,7 @@
                               <w:rPr>
                                 <w:rFonts w:ascii="Calibri" w:hAnsi="Calibri" w:cs="Calibri"/>
                                 <w:color w:val="000000"/>
-                                <w:sz w:val="22"/>
+                                <w:sz w:val="16"/>
                                 <w:szCs w:val="22"/>
                               </w:rPr>
                             </w:pPr>
@@ -885,7 +907,7 @@
                               <w:rPr>
                                 <w:rFonts w:ascii="Verdana" w:hAnsi="Verdana" w:cs="Calibri"/>
                                 <w:color w:val="000000"/>
-                                <w:sz w:val="22"/>
+                                <w:sz w:val="16"/>
                                 <w:szCs w:val="22"/>
                               </w:rPr>
                               <w:t>Support for three outstanding data cache misses.</w:t>
@@ -902,7 +924,7 @@
                               <w:rPr>
                                 <w:rFonts w:ascii="Calibri" w:hAnsi="Calibri" w:cs="Calibri"/>
                                 <w:color w:val="000000"/>
-                                <w:sz w:val="22"/>
+                                <w:sz w:val="16"/>
                                 <w:szCs w:val="22"/>
                               </w:rPr>
                             </w:pPr>
@@ -910,7 +932,7 @@
                               <w:rPr>
                                 <w:rFonts w:ascii="Verdana" w:hAnsi="Verdana" w:cs="Calibri"/>
                                 <w:color w:val="000000"/>
-                                <w:sz w:val="22"/>
+                                <w:sz w:val="16"/>
                                 <w:szCs w:val="22"/>
                               </w:rPr>
                               <w:t>Merging store buffer capability. This handles writes to:</w:t>
@@ -927,7 +949,7 @@
                               <w:rPr>
                                 <w:rFonts w:ascii="Calibri" w:hAnsi="Calibri" w:cs="Calibri"/>
                                 <w:color w:val="000000"/>
-                                <w:sz w:val="22"/>
+                                <w:sz w:val="16"/>
                                 <w:szCs w:val="22"/>
                               </w:rPr>
                             </w:pPr>
@@ -935,7 +957,7 @@
                               <w:rPr>
                                 <w:rFonts w:ascii="Verdana" w:hAnsi="Verdana" w:cs="Calibri"/>
                                 <w:color w:val="000000"/>
-                                <w:sz w:val="22"/>
+                                <w:sz w:val="16"/>
                                 <w:szCs w:val="22"/>
                               </w:rPr>
                               <w:t>Device memory.</w:t>
@@ -952,7 +974,7 @@
                               <w:rPr>
                                 <w:rFonts w:ascii="Calibri" w:hAnsi="Calibri" w:cs="Calibri"/>
                                 <w:color w:val="000000"/>
-                                <w:sz w:val="22"/>
+                                <w:sz w:val="16"/>
                                 <w:szCs w:val="22"/>
                               </w:rPr>
                             </w:pPr>
@@ -960,7 +982,7 @@
                               <w:rPr>
                                 <w:rFonts w:ascii="Verdana" w:hAnsi="Verdana" w:cs="Calibri"/>
                                 <w:color w:val="000000"/>
-                                <w:sz w:val="22"/>
+                                <w:sz w:val="16"/>
                                 <w:szCs w:val="22"/>
                               </w:rPr>
                               <w:t>Normal Cacheable memory.</w:t>
@@ -977,7 +999,7 @@
                               <w:rPr>
                                 <w:rFonts w:ascii="Calibri" w:hAnsi="Calibri" w:cs="Calibri"/>
                                 <w:color w:val="000000"/>
-                                <w:sz w:val="22"/>
+                                <w:sz w:val="16"/>
                                 <w:szCs w:val="22"/>
                               </w:rPr>
                             </w:pPr>
@@ -985,7 +1007,7 @@
                               <w:rPr>
                                 <w:rFonts w:ascii="Verdana" w:hAnsi="Verdana" w:cs="Calibri"/>
                                 <w:color w:val="000000"/>
-                                <w:sz w:val="22"/>
+                                <w:sz w:val="16"/>
                                 <w:szCs w:val="22"/>
                               </w:rPr>
                               <w:t>Normal Non-cacheable memory.</w:t>
@@ -1002,7 +1024,7 @@
                               <w:rPr>
                                 <w:rFonts w:ascii="Verdana" w:hAnsi="Verdana" w:cs="Calibri"/>
                                 <w:color w:val="000000"/>
-                                <w:sz w:val="22"/>
+                                <w:sz w:val="16"/>
                                 <w:szCs w:val="22"/>
                               </w:rPr>
                             </w:pPr>
@@ -1010,35 +1032,35 @@
                               <w:rPr>
                                 <w:rFonts w:ascii="Verdana" w:hAnsi="Verdana" w:cs="Calibri"/>
                                 <w:color w:val="000000"/>
-                                <w:sz w:val="22"/>
+                                <w:sz w:val="16"/>
                                 <w:szCs w:val="22"/>
                               </w:rPr>
                               <w:t>Data side prefetch engine.</w:t>
                             </w:r>
                           </w:p>
+                          <w:p/>
                         </w:txbxContent>
                       </wps:txbx>
-                      <wps:bodyPr rot="0" spcFirstLastPara="0" vertOverflow="overflow" horzOverflow="overflow" vert="horz" wrap="none" lIns="91440" tIns="45720" rIns="91440" bIns="45720" numCol="1" spcCol="0" rtlCol="0" fromWordArt="0" anchor="t" anchorCtr="0" forceAA="0" compatLnSpc="1">
+                      <wps:bodyPr rot="0" spcFirstLastPara="0" vertOverflow="overflow" horzOverflow="overflow" vert="horz" wrap="square" lIns="91440" tIns="45720" rIns="91440" bIns="45720" numCol="1" spcCol="0" rtlCol="0" fromWordArt="0" anchor="t" anchorCtr="0" forceAA="0" compatLnSpc="1">
                         <a:prstTxWarp prst="textNoShape">
                           <a:avLst/>
                         </a:prstTxWarp>
-                        <a:spAutoFit/>
+                        <a:noAutofit/>
                       </wps:bodyPr>
                     </wps:wsp>
                   </a:graphicData>
                 </a:graphic>
-              </wp:anchor>
+              </wp:inline>
             </w:drawing>
           </mc:Choice>
           <mc:Fallback>
             <w:pict>
-              <v:shapetype w14:anchorId="5B8BA704" id="_x0000_t202" coordsize="21600,21600" o:spt="202" path="m,l,21600r21600,l21600,xe">
+              <v:shapetype w14:anchorId="2143B59A" id="_x0000_t202" coordsize="21600,21600" o:spt="202" path="m,l,21600r21600,l21600,xe">
                 <v:stroke joinstyle="miter"/>
                 <v:path gradientshapeok="t" o:connecttype="rect"/>
               </v:shapetype>
-              <v:shape id="Text Box 1" o:spid="_x0000_s1026" type="#_x0000_t202" style="position:absolute;margin-left:0;margin-top:0;width:2in;height:2in;z-index:251659264;visibility:visible;mso-wrap-style:none;mso-wrap-distance-left:9pt;mso-wrap-distance-top:0;mso-wrap-distance-right:9pt;mso-wrap-distance-bottom:0;mso-position-horizontal:absolute;mso-position-horizontal-relative:text;mso-position-vertical:absolute;mso-position-vertical-relative:text;v-text-anchor:top" o:gfxdata="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" filled="f" strokeweight=".5pt">
-                <v:fill o:detectmouseclick="t"/>
-                <v:textbox style="mso-fit-shape-to-text:t">
+              <v:shape id="Text Box 1" o:spid="_x0000_s1026" type="#_x0000_t202" style="width:459.8pt;height:214.85pt;visibility:visible;mso-wrap-style:square;mso-left-percent:-10001;mso-top-percent:-10001;mso-position-horizontal:absolute;mso-position-horizontal-relative:char;mso-position-vertical:absolute;mso-position-vertical-relative:line;mso-left-percent:-10001;mso-top-percent:-10001;v-text-anchor:top" o:gfxdata="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" filled="f" strokeweight=".5pt">
+                <v:textbox>
                   <w:txbxContent>
                     <w:p>
                       <w:pPr>
@@ -1047,7 +1069,7 @@
                         <w:rPr>
                           <w:rFonts w:ascii="Verdana" w:hAnsi="Verdana" w:cs="Calibri"/>
                           <w:color w:val="000000"/>
-                          <w:sz w:val="22"/>
+                          <w:sz w:val="16"/>
                           <w:szCs w:val="22"/>
                         </w:rPr>
                       </w:pPr>
@@ -1055,7 +1077,7 @@
                         <w:rPr>
                           <w:rFonts w:ascii="Verdana" w:hAnsi="Verdana" w:cs="Calibri"/>
                           <w:color w:val="000000"/>
-                          <w:sz w:val="22"/>
+                          <w:sz w:val="16"/>
                           <w:szCs w:val="22"/>
                           <w:shd w:val="clear" w:color="auto" w:fill="FFFFFF"/>
                         </w:rPr>
@@ -1073,7 +1095,7 @@
                         <w:rPr>
                           <w:rFonts w:ascii="Calibri" w:hAnsi="Calibri" w:cs="Calibri"/>
                           <w:color w:val="000000"/>
-                          <w:sz w:val="22"/>
+                          <w:sz w:val="16"/>
                           <w:szCs w:val="22"/>
                         </w:rPr>
                       </w:pPr>
@@ -1081,7 +1103,7 @@
                         <w:rPr>
                           <w:rFonts w:ascii="Verdana" w:hAnsi="Verdana" w:cs="Calibri"/>
                           <w:color w:val="000000"/>
-                          <w:sz w:val="22"/>
+                          <w:sz w:val="16"/>
                           <w:szCs w:val="22"/>
                         </w:rPr>
                         <w:t>Instruction side cache line length of 64 bytes.</w:t>
@@ -1098,7 +1120,7 @@
                         <w:rPr>
                           <w:rFonts w:ascii="Calibri" w:hAnsi="Calibri" w:cs="Calibri"/>
                           <w:color w:val="000000"/>
-                          <w:sz w:val="22"/>
+                          <w:sz w:val="16"/>
                           <w:szCs w:val="22"/>
                         </w:rPr>
                       </w:pPr>
@@ -1106,7 +1128,7 @@
                         <w:rPr>
                           <w:rFonts w:ascii="Verdana" w:hAnsi="Verdana" w:cs="Calibri"/>
                           <w:color w:val="000000"/>
-                          <w:sz w:val="22"/>
+                          <w:sz w:val="16"/>
                           <w:szCs w:val="22"/>
                         </w:rPr>
                         <w:t>2-way set associative L1 Instruction cache.</w:t>
@@ -1114,25 +1136,14 @@
                     </w:p>
                     <w:p>
                       <w:pPr>
-                        <w:numPr>
-                          <w:ilvl w:val="0"/>
-                          <w:numId w:val="8"/>
-                        </w:numPr>
-                        <w:ind w:left="540"/>
-                        <w:textAlignment w:val="center"/>
                         <w:rPr>
-                          <w:rFonts w:ascii="Calibri" w:hAnsi="Calibri" w:cs="Calibri"/>
-                          <w:color w:val="000000"/>
-                          <w:sz w:val="22"/>
-                          <w:szCs w:val="22"/>
+                          <w:rFonts w:ascii="Calibri" w:hAnsi="Calibri"/>
+                          <w:sz w:val="18"/>
                         </w:rPr>
                       </w:pPr>
                       <w:r>
                         <w:rPr>
-                          <w:rFonts w:ascii="Verdana" w:hAnsi="Verdana" w:cs="Calibri"/>
-                          <w:color w:val="000000"/>
-                          <w:sz w:val="22"/>
-                          <w:szCs w:val="22"/>
+                          <w:sz w:val="18"/>
                         </w:rPr>
                         <w:t>128-bit read interface to the L2 memory system.</w:t>
                       </w:r>
@@ -1144,7 +1155,7 @@
                         <w:rPr>
                           <w:rFonts w:ascii="Verdana" w:hAnsi="Verdana" w:cs="Calibri"/>
                           <w:color w:val="000000"/>
-                          <w:sz w:val="22"/>
+                          <w:sz w:val="16"/>
                           <w:szCs w:val="22"/>
                         </w:rPr>
                       </w:pPr>
@@ -1152,7 +1163,7 @@
                         <w:rPr>
                           <w:rFonts w:ascii="Verdana" w:hAnsi="Verdana" w:cs="Calibri"/>
                           <w:color w:val="000000"/>
-                          <w:sz w:val="22"/>
+                          <w:sz w:val="16"/>
                           <w:szCs w:val="22"/>
                           <w:shd w:val="clear" w:color="auto" w:fill="FFFFFF"/>
                         </w:rPr>
@@ -1170,7 +1181,7 @@
                         <w:rPr>
                           <w:rFonts w:ascii="Calibri" w:hAnsi="Calibri" w:cs="Calibri"/>
                           <w:color w:val="000000"/>
-                          <w:sz w:val="22"/>
+                          <w:sz w:val="16"/>
                           <w:szCs w:val="22"/>
                         </w:rPr>
                       </w:pPr>
@@ -1178,7 +1189,7 @@
                         <w:rPr>
                           <w:rFonts w:ascii="Verdana" w:hAnsi="Verdana" w:cs="Calibri"/>
                           <w:color w:val="000000"/>
-                          <w:sz w:val="22"/>
+                          <w:sz w:val="16"/>
                           <w:szCs w:val="22"/>
                         </w:rPr>
                         <w:t>Data side cache line length of 64 bytes.</w:t>
@@ -1195,7 +1206,7 @@
                         <w:rPr>
                           <w:rFonts w:ascii="Calibri" w:hAnsi="Calibri" w:cs="Calibri"/>
                           <w:color w:val="000000"/>
-                          <w:sz w:val="22"/>
+                          <w:sz w:val="16"/>
                           <w:szCs w:val="22"/>
                         </w:rPr>
                       </w:pPr>
@@ -1203,7 +1214,7 @@
                         <w:rPr>
                           <w:rFonts w:ascii="Verdana" w:hAnsi="Verdana" w:cs="Calibri"/>
                           <w:color w:val="000000"/>
-                          <w:sz w:val="22"/>
+                          <w:sz w:val="16"/>
                           <w:szCs w:val="22"/>
                         </w:rPr>
                         <w:t>4-way set associative L1 Data cache.</w:t>
@@ -1220,7 +1231,7 @@
                         <w:rPr>
                           <w:rFonts w:ascii="Calibri" w:hAnsi="Calibri" w:cs="Calibri"/>
                           <w:color w:val="000000"/>
-                          <w:sz w:val="22"/>
+                          <w:sz w:val="16"/>
                           <w:szCs w:val="22"/>
                         </w:rPr>
                       </w:pPr>
@@ -1228,7 +1239,7 @@
                         <w:rPr>
                           <w:rFonts w:ascii="Verdana" w:hAnsi="Verdana" w:cs="Calibri"/>
                           <w:color w:val="000000"/>
-                          <w:sz w:val="22"/>
+                          <w:sz w:val="16"/>
                           <w:szCs w:val="22"/>
                         </w:rPr>
                         <w:t>256-bit write interface to the L2 memory system.</w:t>
@@ -1245,7 +1256,7 @@
                         <w:rPr>
                           <w:rFonts w:ascii="Calibri" w:hAnsi="Calibri" w:cs="Calibri"/>
                           <w:color w:val="000000"/>
-                          <w:sz w:val="22"/>
+                          <w:sz w:val="16"/>
                           <w:szCs w:val="22"/>
                         </w:rPr>
                       </w:pPr>
@@ -1253,7 +1264,7 @@
                         <w:rPr>
                           <w:rFonts w:ascii="Verdana" w:hAnsi="Verdana" w:cs="Calibri"/>
                           <w:color w:val="000000"/>
-                          <w:sz w:val="22"/>
+                          <w:sz w:val="16"/>
                           <w:szCs w:val="22"/>
                         </w:rPr>
                         <w:t>128-bit read interface to the L2 memory system.</w:t>
@@ -1270,7 +1281,7 @@
                         <w:rPr>
                           <w:rFonts w:ascii="Calibri" w:hAnsi="Calibri" w:cs="Calibri"/>
                           <w:color w:val="000000"/>
-                          <w:sz w:val="22"/>
+                          <w:sz w:val="16"/>
                           <w:szCs w:val="22"/>
                         </w:rPr>
                       </w:pPr>
@@ -1278,7 +1289,7 @@
                         <w:rPr>
                           <w:rFonts w:ascii="Verdana" w:hAnsi="Verdana" w:cs="Calibri"/>
                           <w:color w:val="000000"/>
-                          <w:sz w:val="22"/>
+                          <w:sz w:val="16"/>
                           <w:szCs w:val="22"/>
                         </w:rPr>
                         <w:t>Read buffer that services the </w:t>
@@ -1289,7 +1300,7 @@
                           <w:i/>
                           <w:iCs/>
                           <w:color w:val="000000"/>
-                          <w:sz w:val="22"/>
+                          <w:sz w:val="16"/>
                           <w:szCs w:val="22"/>
                         </w:rPr>
                         <w:t>Data Cache Unit</w:t>
@@ -1298,7 +1309,7 @@
                         <w:rPr>
                           <w:rFonts w:ascii="Verdana" w:hAnsi="Verdana" w:cs="Calibri"/>
                           <w:color w:val="000000"/>
-                          <w:sz w:val="22"/>
+                          <w:sz w:val="16"/>
                           <w:szCs w:val="22"/>
                         </w:rPr>
                         <w:t> (DCU), the </w:t>
@@ -1309,7 +1320,7 @@
                           <w:i/>
                           <w:iCs/>
                           <w:color w:val="000000"/>
-                          <w:sz w:val="22"/>
+                          <w:sz w:val="16"/>
                           <w:szCs w:val="22"/>
                         </w:rPr>
                         <w:t>Instruction Fetch Unit</w:t>
@@ -1318,7 +1329,7 @@
                         <w:rPr>
                           <w:rFonts w:ascii="Verdana" w:hAnsi="Verdana" w:cs="Calibri"/>
                           <w:color w:val="000000"/>
-                          <w:sz w:val="22"/>
+                          <w:sz w:val="16"/>
                           <w:szCs w:val="22"/>
                         </w:rPr>
                         <w:t> (IFU) and the TLB.</w:t>
@@ -1335,7 +1346,7 @@
                         <w:rPr>
                           <w:rFonts w:ascii="Calibri" w:hAnsi="Calibri" w:cs="Calibri"/>
                           <w:color w:val="000000"/>
-                          <w:sz w:val="22"/>
+                          <w:sz w:val="16"/>
                           <w:szCs w:val="22"/>
                         </w:rPr>
                       </w:pPr>
@@ -1343,10 +1354,30 @@
                         <w:rPr>
                           <w:rFonts w:ascii="Verdana" w:hAnsi="Verdana" w:cs="Calibri"/>
                           <w:color w:val="000000"/>
-                          <w:sz w:val="22"/>
+                          <w:sz w:val="16"/>
                           <w:szCs w:val="22"/>
                         </w:rPr>
-                        <w:t>64-bit read path from the data L1 memory system to the datapath.</w:t>
+                        <w:t xml:space="preserve">64-bit read path from the data L1 memory system to the </w:t>
+                      </w:r>
+                      <w:proofErr w:type="spellStart"/>
+                      <w:r>
+                        <w:rPr>
+                          <w:rFonts w:ascii="Verdana" w:hAnsi="Verdana" w:cs="Calibri"/>
+                          <w:color w:val="000000"/>
+                          <w:sz w:val="16"/>
+                          <w:szCs w:val="22"/>
+                        </w:rPr>
+                        <w:t>datapath</w:t>
+                      </w:r>
+                      <w:proofErr w:type="spellEnd"/>
+                      <w:r>
+                        <w:rPr>
+                          <w:rFonts w:ascii="Verdana" w:hAnsi="Verdana" w:cs="Calibri"/>
+                          <w:color w:val="000000"/>
+                          <w:sz w:val="16"/>
+                          <w:szCs w:val="22"/>
+                        </w:rPr>
+                        <w:t>.</w:t>
                       </w:r>
                     </w:p>
                     <w:p>
@@ -1360,7 +1391,7 @@
                         <w:rPr>
                           <w:rFonts w:ascii="Calibri" w:hAnsi="Calibri" w:cs="Calibri"/>
                           <w:color w:val="000000"/>
-                          <w:sz w:val="22"/>
+                          <w:sz w:val="16"/>
                           <w:szCs w:val="22"/>
                         </w:rPr>
                       </w:pPr>
@@ -1368,10 +1399,30 @@
                         <w:rPr>
                           <w:rFonts w:ascii="Verdana" w:hAnsi="Verdana" w:cs="Calibri"/>
                           <w:color w:val="000000"/>
-                          <w:sz w:val="22"/>
+                          <w:sz w:val="16"/>
                           <w:szCs w:val="22"/>
                         </w:rPr>
-                        <w:t>128-bit write path from the datapath to the L1 memory system.</w:t>
+                        <w:t xml:space="preserve">128-bit write path from the </w:t>
+                      </w:r>
+                      <w:proofErr w:type="spellStart"/>
+                      <w:r>
+                        <w:rPr>
+                          <w:rFonts w:ascii="Verdana" w:hAnsi="Verdana" w:cs="Calibri"/>
+                          <w:color w:val="000000"/>
+                          <w:sz w:val="16"/>
+                          <w:szCs w:val="22"/>
+                        </w:rPr>
+                        <w:t>datapath</w:t>
+                      </w:r>
+                      <w:proofErr w:type="spellEnd"/>
+                      <w:r>
+                        <w:rPr>
+                          <w:rFonts w:ascii="Verdana" w:hAnsi="Verdana" w:cs="Calibri"/>
+                          <w:color w:val="000000"/>
+                          <w:sz w:val="16"/>
+                          <w:szCs w:val="22"/>
+                        </w:rPr>
+                        <w:t xml:space="preserve"> to the L1 memory system.</w:t>
                       </w:r>
                     </w:p>
                     <w:p>
@@ -1385,7 +1436,7 @@
                         <w:rPr>
                           <w:rFonts w:ascii="Calibri" w:hAnsi="Calibri" w:cs="Calibri"/>
                           <w:color w:val="000000"/>
-                          <w:sz w:val="22"/>
+                          <w:sz w:val="16"/>
                           <w:szCs w:val="22"/>
                         </w:rPr>
                       </w:pPr>
@@ -1393,7 +1444,7 @@
                         <w:rPr>
                           <w:rFonts w:ascii="Verdana" w:hAnsi="Verdana" w:cs="Calibri"/>
                           <w:color w:val="000000"/>
-                          <w:sz w:val="22"/>
+                          <w:sz w:val="16"/>
                           <w:szCs w:val="22"/>
                         </w:rPr>
                         <w:t>Support for three outstanding data cache misses.</w:t>
@@ -1410,7 +1461,7 @@
                         <w:rPr>
                           <w:rFonts w:ascii="Calibri" w:hAnsi="Calibri" w:cs="Calibri"/>
                           <w:color w:val="000000"/>
-                          <w:sz w:val="22"/>
+                          <w:sz w:val="16"/>
                           <w:szCs w:val="22"/>
                         </w:rPr>
                       </w:pPr>
@@ -1418,7 +1469,7 @@
                         <w:rPr>
                           <w:rFonts w:ascii="Verdana" w:hAnsi="Verdana" w:cs="Calibri"/>
                           <w:color w:val="000000"/>
-                          <w:sz w:val="22"/>
+                          <w:sz w:val="16"/>
                           <w:szCs w:val="22"/>
                         </w:rPr>
                         <w:t>Merging store buffer capability. This handles writes to:</w:t>
@@ -1435,7 +1486,7 @@
                         <w:rPr>
                           <w:rFonts w:ascii="Calibri" w:hAnsi="Calibri" w:cs="Calibri"/>
                           <w:color w:val="000000"/>
-                          <w:sz w:val="22"/>
+                          <w:sz w:val="16"/>
                           <w:szCs w:val="22"/>
                         </w:rPr>
                       </w:pPr>
@@ -1443,7 +1494,7 @@
                         <w:rPr>
                           <w:rFonts w:ascii="Verdana" w:hAnsi="Verdana" w:cs="Calibri"/>
                           <w:color w:val="000000"/>
-                          <w:sz w:val="22"/>
+                          <w:sz w:val="16"/>
                           <w:szCs w:val="22"/>
                         </w:rPr>
                         <w:t>Device memory.</w:t>
@@ -1460,7 +1511,7 @@
                         <w:rPr>
                           <w:rFonts w:ascii="Calibri" w:hAnsi="Calibri" w:cs="Calibri"/>
                           <w:color w:val="000000"/>
-                          <w:sz w:val="22"/>
+                          <w:sz w:val="16"/>
                           <w:szCs w:val="22"/>
                         </w:rPr>
                       </w:pPr>
@@ -1468,7 +1519,7 @@
                         <w:rPr>
                           <w:rFonts w:ascii="Verdana" w:hAnsi="Verdana" w:cs="Calibri"/>
                           <w:color w:val="000000"/>
-                          <w:sz w:val="22"/>
+                          <w:sz w:val="16"/>
                           <w:szCs w:val="22"/>
                         </w:rPr>
                         <w:t>Normal Cacheable memory.</w:t>
@@ -1485,7 +1536,7 @@
                         <w:rPr>
                           <w:rFonts w:ascii="Calibri" w:hAnsi="Calibri" w:cs="Calibri"/>
                           <w:color w:val="000000"/>
-                          <w:sz w:val="22"/>
+                          <w:sz w:val="16"/>
                           <w:szCs w:val="22"/>
                         </w:rPr>
                       </w:pPr>
@@ -1493,7 +1544,7 @@
                         <w:rPr>
                           <w:rFonts w:ascii="Verdana" w:hAnsi="Verdana" w:cs="Calibri"/>
                           <w:color w:val="000000"/>
-                          <w:sz w:val="22"/>
+                          <w:sz w:val="16"/>
                           <w:szCs w:val="22"/>
                         </w:rPr>
                         <w:t>Normal Non-cacheable memory.</w:t>
@@ -1510,7 +1561,7 @@
                         <w:rPr>
                           <w:rFonts w:ascii="Verdana" w:hAnsi="Verdana" w:cs="Calibri"/>
                           <w:color w:val="000000"/>
-                          <w:sz w:val="22"/>
+                          <w:sz w:val="16"/>
                           <w:szCs w:val="22"/>
                         </w:rPr>
                       </w:pPr>
@@ -1518,76 +1569,30 @@
                         <w:rPr>
                           <w:rFonts w:ascii="Verdana" w:hAnsi="Verdana" w:cs="Calibri"/>
                           <w:color w:val="000000"/>
-                          <w:sz w:val="22"/>
+                          <w:sz w:val="16"/>
                           <w:szCs w:val="22"/>
                         </w:rPr>
                         <w:t>Data side prefetch engine.</w:t>
                       </w:r>
                     </w:p>
+                    <w:p/>
                   </w:txbxContent>
                 </v:textbox>
-                <w10:wrap type="square"/>
+                <w10:anchorlock/>
               </v:shape>
             </w:pict>
           </mc:Fallback>
         </mc:AlternateContent>
       </w:r>
-      <w:r>
-        <w:rPr>
-          <w:rFonts w:ascii="Verdana" w:hAnsi="Verdana" w:cs="Calibri"/>
-          <w:color w:val="000000"/>
-          <w:sz w:val="22"/>
-          <w:szCs w:val="22"/>
-          <w:shd w:val="clear" w:color="auto" w:fill="FFFFFF"/>
-        </w:rPr>
-        <w:br/>
-      </w:r>
-    </w:p>
-    <w:p>
-      <w:pPr>
-        <w:rPr>
-          <w:rFonts w:asciiTheme="majorHAnsi" w:eastAsiaTheme="majorEastAsia" w:hAnsiTheme="majorHAnsi" w:cstheme="majorBidi"/>
-          <w:color w:val="2F5496" w:themeColor="accent1" w:themeShade="BF"/>
-        </w:rPr>
-      </w:pPr>
-      <w:r>
-        <w:br w:type="page"/>
-      </w:r>
     </w:p>
     <w:p>
       <w:pPr>
         <w:pStyle w:val="Heading5"/>
       </w:pPr>
-      <w:r>
-        <w:lastRenderedPageBreak/>
-        <w:t>L2(LLC) Cache details</w:t>
-      </w:r>
-      <w:r>
-        <w:rPr>
-          <w:rStyle w:val="FootnoteReference"/>
-        </w:rPr>
-        <w:footnoteReference w:id="4"/>
-      </w:r>
-      <w:r>
-        <w:t>:</w:t>
-      </w:r>
-    </w:p>
-    <w:p>
-      <w:pPr>
-        <w:pStyle w:val="NormalWeb"/>
-        <w:spacing w:before="0" w:beforeAutospacing="0" w:after="0" w:afterAutospacing="0"/>
-        <w:rPr>
-          <w:rFonts w:ascii="Verdana" w:hAnsi="Verdana" w:cs="Calibri"/>
-          <w:color w:val="000000"/>
-          <w:sz w:val="22"/>
-          <w:szCs w:val="22"/>
-        </w:rPr>
-      </w:pPr>
-    </w:p>
-    <w:p>
-      <w:pPr>
-        <w:shd w:val="clear" w:color="auto" w:fill="FFFFFF"/>
-        <w:spacing w:after="150" w:line="384" w:lineRule="atLeast"/>
+    </w:p>
+    <w:p>
+      <w:pPr>
+        <w:pStyle w:val="Heading5"/>
       </w:pPr>
       <w:r>
         <w:rPr>
@@ -1602,10 +1607,10 @@
                   <wp:posOffset>0</wp:posOffset>
                 </wp:positionH>
                 <wp:positionV relativeFrom="paragraph">
-                  <wp:posOffset>0</wp:posOffset>
+                  <wp:posOffset>352425</wp:posOffset>
                 </wp:positionV>
-                <wp:extent cx="1828800" cy="1828800"/>
-                <wp:effectExtent l="0" t="0" r="0" b="0"/>
+                <wp:extent cx="1828800" cy="2778760"/>
+                <wp:effectExtent l="0" t="0" r="19050" b="15240"/>
                 <wp:wrapSquare wrapText="bothSides"/>
                 <wp:docPr id="3" name="Text Box 3"/>
                 <wp:cNvGraphicFramePr/>
@@ -1616,7 +1621,7 @@
                       <wps:spPr>
                         <a:xfrm>
                           <a:off x="0" y="0"/>
-                          <a:ext cx="1828800" cy="1828800"/>
+                          <a:ext cx="1828800" cy="2778760"/>
                         </a:xfrm>
                         <a:prstGeom prst="rect">
                           <a:avLst/>
@@ -1637,12 +1642,14 @@
                               <w:rPr>
                                 <w:rFonts w:ascii="Verdana" w:hAnsi="Verdana"/>
                                 <w:color w:val="000000"/>
+                                <w:sz w:val="18"/>
                               </w:rPr>
                             </w:pPr>
                             <w:r>
                               <w:rPr>
                                 <w:rFonts w:ascii="Verdana" w:hAnsi="Verdana"/>
                                 <w:color w:val="000000"/>
+                                <w:sz w:val="18"/>
                               </w:rPr>
                               <w:t>The L2 memory system consists of an:</w:t>
                             </w:r>
@@ -1659,12 +1666,14 @@
                               <w:rPr>
                                 <w:rFonts w:ascii="Verdana" w:hAnsi="Verdana"/>
                                 <w:color w:val="000000"/>
+                                <w:sz w:val="18"/>
                               </w:rPr>
                             </w:pPr>
                             <w:r>
                               <w:rPr>
                                 <w:rFonts w:ascii="Verdana" w:hAnsi="Verdana"/>
                                 <w:color w:val="000000"/>
+                                <w:sz w:val="18"/>
                               </w:rPr>
                               <w:t>Integrated </w:t>
                             </w:r>
@@ -1673,6 +1682,7 @@
                                 <w:rStyle w:val="Emphasis"/>
                                 <w:rFonts w:ascii="Verdana" w:hAnsi="Verdana"/>
                                 <w:color w:val="000000"/>
+                                <w:sz w:val="18"/>
                               </w:rPr>
                               <w:t>Snoop Control Unit</w:t>
                             </w:r>
@@ -1680,6 +1690,7 @@
                               <w:rPr>
                                 <w:rFonts w:ascii="Verdana" w:hAnsi="Verdana"/>
                                 <w:color w:val="000000"/>
+                                <w:sz w:val="18"/>
                               </w:rPr>
                               <w:t> (SCU), connecting up to four cores within a cluster. The SCU also has duplicate copies of the L1 Data cache tags for coherency support. The L2 memory system interfaces to the external memory system with either an AMBA 4 ACE bus or an AMBA 5 CHI bus. All bus interfaces are 128-bits wide.</w:t>
                             </w:r>
@@ -1696,12 +1707,14 @@
                               <w:rPr>
                                 <w:rFonts w:ascii="Verdana" w:hAnsi="Verdana"/>
                                 <w:color w:val="000000"/>
+                                <w:sz w:val="18"/>
                               </w:rPr>
                             </w:pPr>
                             <w:r>
                               <w:rPr>
                                 <w:rFonts w:ascii="Verdana" w:hAnsi="Verdana"/>
                                 <w:color w:val="000000"/>
+                                <w:sz w:val="18"/>
                               </w:rPr>
                               <w:t>Optional tightly-coupled L2 cache that includes:</w:t>
                             </w:r>
@@ -1718,12 +1731,14 @@
                               <w:rPr>
                                 <w:rFonts w:ascii="Verdana" w:hAnsi="Verdana"/>
                                 <w:color w:val="000000"/>
+                                <w:sz w:val="18"/>
                               </w:rPr>
                             </w:pPr>
                             <w:r>
                               <w:rPr>
                                 <w:rFonts w:ascii="Verdana" w:hAnsi="Verdana"/>
                                 <w:color w:val="000000"/>
+                                <w:sz w:val="18"/>
                               </w:rPr>
                               <w:t>Configurable L2 cache size of 128KB, 256KB, 512KB, 1MB and 2MB.</w:t>
                             </w:r>
@@ -1740,12 +1755,14 @@
                               <w:rPr>
                                 <w:rFonts w:ascii="Verdana" w:hAnsi="Verdana"/>
                                 <w:color w:val="000000"/>
+                                <w:sz w:val="18"/>
                               </w:rPr>
                             </w:pPr>
                             <w:r>
                               <w:rPr>
                                 <w:rFonts w:ascii="Verdana" w:hAnsi="Verdana"/>
                                 <w:color w:val="000000"/>
+                                <w:sz w:val="18"/>
                               </w:rPr>
                               <w:t>Fixed line length of 64 bytes.</w:t>
                             </w:r>
@@ -1762,12 +1779,14 @@
                               <w:rPr>
                                 <w:rFonts w:ascii="Verdana" w:hAnsi="Verdana"/>
                                 <w:color w:val="000000"/>
+                                <w:sz w:val="18"/>
                               </w:rPr>
                             </w:pPr>
                             <w:r>
                               <w:rPr>
                                 <w:rFonts w:ascii="Verdana" w:hAnsi="Verdana"/>
                                 <w:color w:val="000000"/>
+                                <w:sz w:val="18"/>
                               </w:rPr>
                               <w:t>Physically indexed and tagged cache.</w:t>
                             </w:r>
@@ -1784,12 +1803,14 @@
                               <w:rPr>
                                 <w:rFonts w:ascii="Verdana" w:hAnsi="Verdana"/>
                                 <w:color w:val="000000"/>
+                                <w:sz w:val="18"/>
                               </w:rPr>
                             </w:pPr>
                             <w:r>
                               <w:rPr>
                                 <w:rFonts w:ascii="Verdana" w:hAnsi="Verdana"/>
                                 <w:color w:val="000000"/>
+                                <w:sz w:val="18"/>
                               </w:rPr>
                               <w:t>16-way set-associative cache structure.</w:t>
                             </w:r>
@@ -1806,12 +1827,14 @@
                               <w:rPr>
                                 <w:rFonts w:ascii="Verdana" w:hAnsi="Verdana"/>
                                 <w:color w:val="000000"/>
+                                <w:sz w:val="18"/>
                               </w:rPr>
                             </w:pPr>
                             <w:r>
                               <w:rPr>
                                 <w:rFonts w:ascii="Verdana" w:hAnsi="Verdana"/>
                                 <w:color w:val="000000"/>
+                                <w:sz w:val="18"/>
                               </w:rPr>
                               <w:t>Optional ACP interface if an L2 cache is configured.</w:t>
                             </w:r>
@@ -1828,12 +1851,14 @@
                               <w:rPr>
                                 <w:rFonts w:ascii="Verdana" w:hAnsi="Verdana"/>
                                 <w:color w:val="000000"/>
+                                <w:sz w:val="18"/>
                               </w:rPr>
                             </w:pPr>
                             <w:r>
                               <w:rPr>
                                 <w:rFonts w:ascii="Verdana" w:hAnsi="Verdana"/>
                                 <w:color w:val="000000"/>
+                                <w:sz w:val="18"/>
                               </w:rPr>
                               <w:t>Optional ECC protection.</w:t>
                             </w:r>
@@ -1846,12 +1871,14 @@
                               <w:rPr>
                                 <w:rFonts w:ascii="Verdana" w:hAnsi="Verdana"/>
                                 <w:color w:val="000000"/>
+                                <w:sz w:val="18"/>
                               </w:rPr>
                             </w:pPr>
                             <w:r>
                               <w:rPr>
                                 <w:rFonts w:ascii="Verdana" w:hAnsi="Verdana"/>
                                 <w:color w:val="000000"/>
+                                <w:sz w:val="18"/>
                               </w:rPr>
                               <w:t>The L2 memory system has a synchronous abort mechanism and an asynchronous abort mechanism, see </w:t>
                             </w:r>
@@ -1863,6 +1890,7 @@
                                   <w:i/>
                                   <w:iCs/>
                                   <w:color w:val="4F0F8E"/>
+                                  <w:sz w:val="18"/>
                                 </w:rPr>
                                 <w:t>External aborts handling</w:t>
                               </w:r>
@@ -1871,6 +1899,7 @@
                               <w:rPr>
                                 <w:rFonts w:ascii="Verdana" w:hAnsi="Verdana"/>
                                 <w:color w:val="000000"/>
+                                <w:sz w:val="18"/>
                               </w:rPr>
                               <w:t>.</w:t>
                             </w:r>
@@ -1881,19 +1910,21 @@
                         <a:prstTxWarp prst="textNoShape">
                           <a:avLst/>
                         </a:prstTxWarp>
-                        <a:spAutoFit/>
+                        <a:noAutofit/>
                       </wps:bodyPr>
                     </wps:wsp>
                   </a:graphicData>
                 </a:graphic>
+                <wp14:sizeRelV relativeFrom="margin">
+                  <wp14:pctHeight>0</wp14:pctHeight>
+                </wp14:sizeRelV>
               </wp:anchor>
             </w:drawing>
           </mc:Choice>
           <mc:Fallback>
             <w:pict>
-              <v:shape w14:anchorId="7DC62DAF" id="Text Box 3" o:spid="_x0000_s1027" type="#_x0000_t202" style="position:absolute;margin-left:0;margin-top:0;width:2in;height:2in;z-index:251661312;visibility:visible;mso-wrap-style:none;mso-wrap-distance-left:9pt;mso-wrap-distance-top:0;mso-wrap-distance-right:9pt;mso-wrap-distance-bottom:0;mso-position-horizontal:absolute;mso-position-horizontal-relative:text;mso-position-vertical:absolute;mso-position-vertical-relative:text;v-text-anchor:top" o:gfxdata="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" filled="f" strokeweight=".5pt">
-                <v:fill o:detectmouseclick="t"/>
-                <v:textbox style="mso-fit-shape-to-text:t">
+              <v:shape w14:anchorId="7DC62DAF" id="Text Box 3" o:spid="_x0000_s1027" type="#_x0000_t202" style="position:absolute;margin-left:0;margin-top:27.75pt;width:2in;height:218.8pt;z-index:251661312;visibility:visible;mso-wrap-style:none;mso-height-percent:0;mso-wrap-distance-left:9pt;mso-wrap-distance-top:0;mso-wrap-distance-right:9pt;mso-wrap-distance-bottom:0;mso-position-horizontal:absolute;mso-position-horizontal-relative:text;mso-position-vertical:absolute;mso-position-vertical-relative:text;mso-height-percent:0;mso-height-relative:margin;v-text-anchor:top" o:gfxdata="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" filled="f" strokeweight=".5pt">
+                <v:textbox>
                   <w:txbxContent>
                     <w:p>
                       <w:pPr>
@@ -1902,12 +1933,14 @@
                         <w:rPr>
                           <w:rFonts w:ascii="Verdana" w:hAnsi="Verdana"/>
                           <w:color w:val="000000"/>
+                          <w:sz w:val="18"/>
                         </w:rPr>
                       </w:pPr>
                       <w:r>
                         <w:rPr>
                           <w:rFonts w:ascii="Verdana" w:hAnsi="Verdana"/>
                           <w:color w:val="000000"/>
+                          <w:sz w:val="18"/>
                         </w:rPr>
                         <w:t>The L2 memory system consists of an:</w:t>
                       </w:r>
@@ -1924,12 +1957,14 @@
                         <w:rPr>
                           <w:rFonts w:ascii="Verdana" w:hAnsi="Verdana"/>
                           <w:color w:val="000000"/>
+                          <w:sz w:val="18"/>
                         </w:rPr>
                       </w:pPr>
                       <w:r>
                         <w:rPr>
                           <w:rFonts w:ascii="Verdana" w:hAnsi="Verdana"/>
                           <w:color w:val="000000"/>
+                          <w:sz w:val="18"/>
                         </w:rPr>
                         <w:t>Integrated </w:t>
                       </w:r>
@@ -1938,6 +1973,7 @@
                           <w:rStyle w:val="Emphasis"/>
                           <w:rFonts w:ascii="Verdana" w:hAnsi="Verdana"/>
                           <w:color w:val="000000"/>
+                          <w:sz w:val="18"/>
                         </w:rPr>
                         <w:t>Snoop Control Unit</w:t>
                       </w:r>
@@ -1945,6 +1981,7 @@
                         <w:rPr>
                           <w:rFonts w:ascii="Verdana" w:hAnsi="Verdana"/>
                           <w:color w:val="000000"/>
+                          <w:sz w:val="18"/>
                         </w:rPr>
                         <w:t> (SCU), connecting up to four cores within a cluster. The SCU also has duplicate copies of the L1 Data cache tags for coherency support. The L2 memory system interfaces to the external memory system with either an AMBA 4 ACE bus or an AMBA 5 CHI bus. All bus interfaces are 128-bits wide.</w:t>
                       </w:r>
@@ -1961,12 +1998,14 @@
                         <w:rPr>
                           <w:rFonts w:ascii="Verdana" w:hAnsi="Verdana"/>
                           <w:color w:val="000000"/>
+                          <w:sz w:val="18"/>
                         </w:rPr>
                       </w:pPr>
                       <w:r>
                         <w:rPr>
                           <w:rFonts w:ascii="Verdana" w:hAnsi="Verdana"/>
                           <w:color w:val="000000"/>
+                          <w:sz w:val="18"/>
                         </w:rPr>
                         <w:t>Optional tightly-coupled L2 cache that includes:</w:t>
                       </w:r>
@@ -1983,12 +2022,14 @@
                         <w:rPr>
                           <w:rFonts w:ascii="Verdana" w:hAnsi="Verdana"/>
                           <w:color w:val="000000"/>
+                          <w:sz w:val="18"/>
                         </w:rPr>
                       </w:pPr>
                       <w:r>
                         <w:rPr>
                           <w:rFonts w:ascii="Verdana" w:hAnsi="Verdana"/>
                           <w:color w:val="000000"/>
+                          <w:sz w:val="18"/>
                         </w:rPr>
                         <w:t>Configurable L2 cache size of 128KB, 256KB, 512KB, 1MB and 2MB.</w:t>
                       </w:r>
@@ -2005,12 +2046,14 @@
                         <w:rPr>
                           <w:rFonts w:ascii="Verdana" w:hAnsi="Verdana"/>
                           <w:color w:val="000000"/>
+                          <w:sz w:val="18"/>
                         </w:rPr>
                       </w:pPr>
                       <w:r>
                         <w:rPr>
                           <w:rFonts w:ascii="Verdana" w:hAnsi="Verdana"/>
                           <w:color w:val="000000"/>
+                          <w:sz w:val="18"/>
                         </w:rPr>
                         <w:t>Fixed line length of 64 bytes.</w:t>
                       </w:r>
@@ -2027,12 +2070,14 @@
                         <w:rPr>
                           <w:rFonts w:ascii="Verdana" w:hAnsi="Verdana"/>
                           <w:color w:val="000000"/>
+                          <w:sz w:val="18"/>
                         </w:rPr>
                       </w:pPr>
                       <w:r>
                         <w:rPr>
                           <w:rFonts w:ascii="Verdana" w:hAnsi="Verdana"/>
                           <w:color w:val="000000"/>
+                          <w:sz w:val="18"/>
                         </w:rPr>
                         <w:t>Physically indexed and tagged cache.</w:t>
                       </w:r>
@@ -2049,12 +2094,14 @@
                         <w:rPr>
                           <w:rFonts w:ascii="Verdana" w:hAnsi="Verdana"/>
                           <w:color w:val="000000"/>
+                          <w:sz w:val="18"/>
                         </w:rPr>
                       </w:pPr>
                       <w:r>
                         <w:rPr>
                           <w:rFonts w:ascii="Verdana" w:hAnsi="Verdana"/>
                           <w:color w:val="000000"/>
+                          <w:sz w:val="18"/>
                         </w:rPr>
                         <w:t>16-way set-associative cache structure.</w:t>
                       </w:r>
@@ -2071,12 +2118,14 @@
                         <w:rPr>
                           <w:rFonts w:ascii="Verdana" w:hAnsi="Verdana"/>
                           <w:color w:val="000000"/>
+                          <w:sz w:val="18"/>
                         </w:rPr>
                       </w:pPr>
                       <w:r>
                         <w:rPr>
                           <w:rFonts w:ascii="Verdana" w:hAnsi="Verdana"/>
                           <w:color w:val="000000"/>
+                          <w:sz w:val="18"/>
                         </w:rPr>
                         <w:t>Optional ACP interface if an L2 cache is configured.</w:t>
                       </w:r>
@@ -2093,12 +2142,14 @@
                         <w:rPr>
                           <w:rFonts w:ascii="Verdana" w:hAnsi="Verdana"/>
                           <w:color w:val="000000"/>
+                          <w:sz w:val="18"/>
                         </w:rPr>
                       </w:pPr>
                       <w:r>
                         <w:rPr>
                           <w:rFonts w:ascii="Verdana" w:hAnsi="Verdana"/>
                           <w:color w:val="000000"/>
+                          <w:sz w:val="18"/>
                         </w:rPr>
                         <w:t>Optional ECC protection.</w:t>
                       </w:r>
@@ -2111,12 +2162,14 @@
                         <w:rPr>
                           <w:rFonts w:ascii="Verdana" w:hAnsi="Verdana"/>
                           <w:color w:val="000000"/>
+                          <w:sz w:val="18"/>
                         </w:rPr>
                       </w:pPr>
                       <w:r>
                         <w:rPr>
                           <w:rFonts w:ascii="Verdana" w:hAnsi="Verdana"/>
                           <w:color w:val="000000"/>
+                          <w:sz w:val="18"/>
                         </w:rPr>
                         <w:t>The L2 memory system has a synchronous abort mechanism and an asynchronous abort mechanism, see </w:t>
                       </w:r>
@@ -2128,6 +2181,7 @@
                             <w:i/>
                             <w:iCs/>
                             <w:color w:val="4F0F8E"/>
+                            <w:sz w:val="18"/>
                           </w:rPr>
                           <w:t>External aborts handling</w:t>
                         </w:r>
@@ -2136,6 +2190,7 @@
                         <w:rPr>
                           <w:rFonts w:ascii="Verdana" w:hAnsi="Verdana"/>
                           <w:color w:val="000000"/>
+                          <w:sz w:val="18"/>
                         </w:rPr>
                         <w:t>.</w:t>
                       </w:r>
@@ -2148,6 +2203,41 @@
           </mc:Fallback>
         </mc:AlternateContent>
       </w:r>
+      <w:r>
+        <w:t>L2(LLC) Cache details</w:t>
+      </w:r>
+      <w:r>
+        <w:rPr>
+          <w:rStyle w:val="FootnoteReference"/>
+        </w:rPr>
+        <w:footnoteReference w:id="4"/>
+      </w:r>
+      <w:r>
+        <w:t>:</w:t>
+      </w:r>
+    </w:p>
+    <w:p>
+      <w:pPr>
+        <w:pStyle w:val="NormalWeb"/>
+        <w:spacing w:before="0" w:beforeAutospacing="0" w:after="0" w:afterAutospacing="0"/>
+        <w:rPr>
+          <w:rFonts w:ascii="Verdana" w:hAnsi="Verdana" w:cs="Calibri"/>
+          <w:color w:val="000000"/>
+          <w:sz w:val="22"/>
+          <w:szCs w:val="22"/>
+        </w:rPr>
+      </w:pPr>
+    </w:p>
+    <w:p>
+      <w:r>
+        <w:br w:type="page"/>
+      </w:r>
+    </w:p>
+    <w:p>
+      <w:pPr>
+        <w:shd w:val="clear" w:color="auto" w:fill="FFFFFF"/>
+        <w:spacing w:after="150" w:line="384" w:lineRule="atLeast"/>
+      </w:pPr>
     </w:p>
     <w:p>
       <w:pPr>
@@ -2173,7 +2263,7 @@
           <w:numId w:val="4"/>
         </w:numPr>
         <w:shd w:val="clear" w:color="auto" w:fill="FFFFFF"/>
-        <w:spacing w:after="150" w:line="384" w:lineRule="atLeast"/>
+        <w:spacing w:after="150"/>
       </w:pPr>
       <w:r>
         <w:t>Kernel – Linux 4.14.34-v7+</w:t>
@@ -2187,7 +2277,7 @@
           <w:numId w:val="4"/>
         </w:numPr>
         <w:shd w:val="clear" w:color="auto" w:fill="FFFFFF"/>
-        <w:spacing w:after="150" w:line="384" w:lineRule="atLeast"/>
+        <w:spacing w:after="150"/>
       </w:pPr>
       <w:r>
         <w:t>Customer built</w:t>
@@ -2219,7 +2309,7 @@
           <w:numId w:val="4"/>
         </w:numPr>
         <w:shd w:val="clear" w:color="auto" w:fill="FFFFFF"/>
-        <w:spacing w:after="150" w:line="384" w:lineRule="atLeast"/>
+        <w:spacing w:after="150"/>
       </w:pPr>
       <w:r>
         <w:t>Add performance and power counter support</w:t>
@@ -2233,7 +2323,7 @@
           <w:numId w:val="4"/>
         </w:numPr>
         <w:shd w:val="clear" w:color="auto" w:fill="FFFFFF"/>
-        <w:spacing w:after="150" w:line="384" w:lineRule="atLeast"/>
+        <w:spacing w:after="150"/>
       </w:pPr>
       <w:r>
         <w:t>Need to capture all the details.</w:t>
@@ -2247,7 +2337,7 @@
           <w:numId w:val="4"/>
         </w:numPr>
         <w:shd w:val="clear" w:color="auto" w:fill="FFFFFF"/>
-        <w:spacing w:after="150" w:line="384" w:lineRule="atLeast"/>
+        <w:spacing w:after="150"/>
       </w:pPr>
       <w:r>
         <w:t>If possible, enable L2 cache, disable GPU(if able)</w:t>
@@ -2256,10 +2346,16 @@
     <w:p>
       <w:pPr>
         <w:shd w:val="clear" w:color="auto" w:fill="FFFFFF"/>
-        <w:spacing w:after="150" w:line="384" w:lineRule="atLeast"/>
+        <w:spacing w:after="150"/>
         <w:ind w:left="1080"/>
-      </w:pPr>
-      <w:r>
+        <w:rPr>
+          <w:color w:val="FF0000"/>
+        </w:rPr>
+      </w:pPr>
+      <w:r>
+        <w:rPr>
+          <w:color w:val="FF0000"/>
+        </w:rPr>
         <w:t>MORE DETAILS HERE</w:t>
       </w:r>
     </w:p>
@@ -2279,7 +2375,7 @@
           <w:numId w:val="4"/>
         </w:numPr>
         <w:shd w:val="clear" w:color="auto" w:fill="FFFFFF"/>
-        <w:spacing w:after="150" w:line="384" w:lineRule="atLeast"/>
+        <w:spacing w:after="150"/>
       </w:pPr>
       <w:r>
         <w:t>perf</w:t>
@@ -2293,10 +2389,30 @@
           <w:numId w:val="4"/>
         </w:numPr>
         <w:shd w:val="clear" w:color="auto" w:fill="FFFFFF"/>
-        <w:spacing w:after="150" w:line="384" w:lineRule="atLeast"/>
+        <w:spacing w:after="150"/>
       </w:pPr>
       <w:r>
         <w:t>Built with custom kernel</w:t>
+      </w:r>
+    </w:p>
+    <w:p>
+      <w:pPr>
+        <w:pStyle w:val="ListParagraph"/>
+        <w:numPr>
+          <w:ilvl w:val="1"/>
+          <w:numId w:val="4"/>
+        </w:numPr>
+        <w:shd w:val="clear" w:color="auto" w:fill="FFFFFF"/>
+        <w:spacing w:after="150"/>
+        <w:rPr>
+          <w:color w:val="FF0000"/>
+        </w:rPr>
+      </w:pPr>
+      <w:r>
+        <w:rPr>
+          <w:color w:val="FF0000"/>
+        </w:rPr>
+        <w:t>&lt;Need to describe the specific counters used&gt;</w:t>
       </w:r>
     </w:p>
     <w:p>
@@ -2307,12 +2423,13 @@
           <w:numId w:val="4"/>
         </w:numPr>
         <w:shd w:val="clear" w:color="auto" w:fill="FFFFFF"/>
-        <w:spacing w:after="150" w:line="384" w:lineRule="atLeast"/>
-      </w:pPr>
-      <w:r>
-        <w:lastRenderedPageBreak/>
+        <w:spacing w:after="150"/>
+      </w:pPr>
+      <w:proofErr w:type="spellStart"/>
+      <w:r>
         <w:t>schedtool</w:t>
       </w:r>
+      <w:proofErr w:type="spellEnd"/>
     </w:p>
     <w:p>
       <w:pPr>
@@ -2322,17 +2439,17 @@
           <w:numId w:val="4"/>
         </w:numPr>
         <w:shd w:val="clear" w:color="auto" w:fill="FFFFFF"/>
+        <w:spacing w:after="150"/>
+      </w:pPr>
+      <w:r>
+        <w:t>Used to set nice values and core affinity, etc.</w:t>
+      </w:r>
+    </w:p>
+    <w:p>
+      <w:pPr>
+        <w:shd w:val="clear" w:color="auto" w:fill="FFFFFF"/>
         <w:spacing w:after="150" w:line="384" w:lineRule="atLeast"/>
       </w:pPr>
-      <w:r>
-        <w:t>Used to set nice values and core affinity, etc.</w:t>
-      </w:r>
-    </w:p>
-    <w:p>
-      <w:pPr>
-        <w:shd w:val="clear" w:color="auto" w:fill="FFFFFF"/>
-        <w:spacing w:after="150" w:line="384" w:lineRule="atLeast"/>
-      </w:pPr>
     </w:p>
     <w:p>
       <w:pPr>
@@ -2353,7 +2470,7 @@
     <w:p>
       <w:pPr>
         <w:shd w:val="clear" w:color="auto" w:fill="FFFFFF"/>
-        <w:spacing w:after="150" w:line="384" w:lineRule="atLeast"/>
+        <w:spacing w:after="150"/>
       </w:pPr>
       <w:r>
         <w:t>There are two types of data movement to be considered: Instructions and Data. The instructions must be fetched from, at a minimum, L1 Cache. This movement of data is unavoidable.  If we assume that instructions for all benchmarks fit in L1 Cache, we can eliminate the corresponding power as it is equal across all benchmarks. All benchmarks should also start out with an equivalent amount of data in main memory and load it into L1 cache and LLC in the same way. Also, the operations on the data must be equivalent so that the power used by the core</w:t>
@@ -2387,7 +2504,7 @@
           <w:numId w:val="5"/>
         </w:numPr>
         <w:shd w:val="clear" w:color="auto" w:fill="FFFFFF"/>
-        <w:spacing w:after="150" w:line="384" w:lineRule="atLeast"/>
+        <w:spacing w:after="150"/>
       </w:pPr>
       <w:r>
         <w:t xml:space="preserve">Baseline - </w:t>
@@ -2404,7 +2521,7 @@
           <w:numId w:val="5"/>
         </w:numPr>
         <w:shd w:val="clear" w:color="auto" w:fill="FFFFFF"/>
-        <w:spacing w:after="150" w:line="384" w:lineRule="atLeast"/>
+        <w:spacing w:after="150"/>
       </w:pPr>
       <w:r>
         <w:t>Between Core and L1 Cache</w:t>
@@ -2418,7 +2535,7 @@
           <w:numId w:val="5"/>
         </w:numPr>
         <w:shd w:val="clear" w:color="auto" w:fill="FFFFFF"/>
-        <w:spacing w:after="150" w:line="384" w:lineRule="atLeast"/>
+        <w:spacing w:after="150"/>
       </w:pPr>
       <w:r>
         <w:t>Data limit of 32KB</w:t>
@@ -2432,7 +2549,7 @@
           <w:numId w:val="5"/>
         </w:numPr>
         <w:shd w:val="clear" w:color="auto" w:fill="FFFFFF"/>
-        <w:spacing w:after="150" w:line="384" w:lineRule="atLeast"/>
+        <w:spacing w:after="150"/>
       </w:pPr>
       <w:r>
         <w:t xml:space="preserve">Between </w:t>
@@ -2452,7 +2569,7 @@
           <w:numId w:val="5"/>
         </w:numPr>
         <w:shd w:val="clear" w:color="auto" w:fill="FFFFFF"/>
-        <w:spacing w:after="150" w:line="384" w:lineRule="atLeast"/>
+        <w:spacing w:after="150"/>
       </w:pPr>
       <w:r>
         <w:t>Between Cores via LLC</w:t>
@@ -2466,7 +2583,7 @@
           <w:numId w:val="5"/>
         </w:numPr>
         <w:shd w:val="clear" w:color="auto" w:fill="FFFFFF"/>
-        <w:spacing w:after="150" w:line="384" w:lineRule="atLeast"/>
+        <w:spacing w:after="150"/>
       </w:pPr>
       <w:r>
         <w:t>Core 1 L1 Cache -&gt; LLC -&gt; Core 2 L1 Cache</w:t>
@@ -2480,7 +2597,7 @@
           <w:numId w:val="5"/>
         </w:numPr>
         <w:shd w:val="clear" w:color="auto" w:fill="FFFFFF"/>
-        <w:spacing w:after="150" w:line="384" w:lineRule="atLeast"/>
+        <w:spacing w:after="150"/>
       </w:pPr>
       <w:r>
         <w:t>Between Cores via Main Memory</w:t>
@@ -2494,7 +2611,7 @@
           <w:numId w:val="5"/>
         </w:numPr>
         <w:shd w:val="clear" w:color="auto" w:fill="FFFFFF"/>
-        <w:spacing w:after="150" w:line="384" w:lineRule="atLeast"/>
+        <w:spacing w:after="150"/>
       </w:pPr>
       <w:r>
         <w:t>Core 1 L1 Cache -&gt; LLC -&gt; Main Memory -&gt; LLC -&gt; Core 2 L1 Cache</w:t>
@@ -2527,7 +2644,7 @@
           <w:numId w:val="12"/>
         </w:numPr>
         <w:shd w:val="clear" w:color="auto" w:fill="FFFFFF"/>
-        <w:spacing w:after="150" w:line="384" w:lineRule="atLeast"/>
+        <w:spacing w:after="150"/>
       </w:pPr>
       <w:r>
         <w:t>Get power cost of moving a single value between the core and various levels of memory.</w:t>
@@ -2541,22 +2658,21 @@
           <w:numId w:val="12"/>
         </w:numPr>
         <w:shd w:val="clear" w:color="auto" w:fill="FFFFFF"/>
+        <w:spacing w:after="150"/>
+      </w:pPr>
+      <w:r>
+        <w:t>Get power cost of moving a single value from core to core.</w:t>
+      </w:r>
+    </w:p>
+    <w:p>
+      <w:pPr>
+        <w:shd w:val="clear" w:color="auto" w:fill="FFFFFF"/>
         <w:spacing w:after="150" w:line="384" w:lineRule="atLeast"/>
       </w:pPr>
-      <w:r>
-        <w:t>Get power cost of moving a single value from core to core.</w:t>
-      </w:r>
-    </w:p>
-    <w:p>
-      <w:pPr>
-        <w:shd w:val="clear" w:color="auto" w:fill="FFFFFF"/>
-        <w:spacing w:after="150" w:line="384" w:lineRule="atLeast"/>
-      </w:pPr>
-    </w:p>
-    <w:p>
-      <w:pPr>
-        <w:shd w:val="clear" w:color="auto" w:fill="FFFFFF"/>
-        <w:spacing w:after="150" w:line="384" w:lineRule="atLeast"/>
+    </w:p>
+    <w:p>
+      <w:pPr>
+        <w:pStyle w:val="Heading4"/>
       </w:pPr>
       <w:r>
         <w:t>General Steps</w:t>
@@ -2570,12 +2686,16 @@
           <w:numId w:val="7"/>
         </w:numPr>
         <w:shd w:val="clear" w:color="auto" w:fill="FFFFFF"/>
-        <w:spacing w:after="150" w:line="384" w:lineRule="atLeast"/>
-      </w:pPr>
-      <w:r>
-        <w:lastRenderedPageBreak/>
-        <w:t>Move instructions into iCache</w:t>
-      </w:r>
+        <w:spacing w:after="150"/>
+      </w:pPr>
+      <w:r>
+        <w:t xml:space="preserve">Move instructions into </w:t>
+      </w:r>
+      <w:proofErr w:type="spellStart"/>
+      <w:r>
+        <w:t>iCache</w:t>
+      </w:r>
+      <w:proofErr w:type="spellEnd"/>
     </w:p>
     <w:p>
       <w:pPr>
@@ -2585,7 +2705,7 @@
           <w:numId w:val="7"/>
         </w:numPr>
         <w:shd w:val="clear" w:color="auto" w:fill="FFFFFF"/>
-        <w:spacing w:after="150" w:line="384" w:lineRule="atLeast"/>
+        <w:spacing w:after="150"/>
       </w:pPr>
       <w:r>
         <w:t>Move data into Core &lt;- source depends on benchmark goal</w:t>
@@ -2599,7 +2719,7 @@
           <w:numId w:val="7"/>
         </w:numPr>
         <w:shd w:val="clear" w:color="auto" w:fill="FFFFFF"/>
-        <w:spacing w:after="150" w:line="384" w:lineRule="atLeast"/>
+        <w:spacing w:after="150"/>
       </w:pPr>
       <w:r>
         <w:t>Operate on data</w:t>
@@ -2613,7 +2733,7 @@
           <w:numId w:val="7"/>
         </w:numPr>
         <w:shd w:val="clear" w:color="auto" w:fill="FFFFFF"/>
-        <w:spacing w:after="150" w:line="384" w:lineRule="atLeast"/>
+        <w:spacing w:after="150"/>
       </w:pPr>
       <w:r>
         <w:t>Move data out of Core &lt;- destination depends on benchmark goal</w:t>
@@ -2688,12 +2808,14 @@
     </w:p>
     <w:p>
       <w:pPr>
-        <w:shd w:val="clear" w:color="auto" w:fill="FFFFFF"/>
-        <w:spacing w:after="150" w:line="384" w:lineRule="atLeast"/>
-      </w:pPr>
-      <w:r>
-        <w:t>Benchmarks</w:t>
-      </w:r>
+        <w:pStyle w:val="Heading4"/>
+      </w:pPr>
+      <w:r>
+        <w:lastRenderedPageBreak/>
+        <w:t>Cases</w:t>
+      </w:r>
+      <w:bookmarkStart w:id="0" w:name="_GoBack"/>
+      <w:bookmarkEnd w:id="0"/>
     </w:p>
     <w:p>
       <w:pPr>
@@ -2723,7 +2845,7 @@
           <w:numId w:val="14"/>
         </w:numPr>
         <w:shd w:val="clear" w:color="auto" w:fill="FFFFFF"/>
-        <w:spacing w:after="150" w:line="384" w:lineRule="atLeast"/>
+        <w:spacing w:after="150"/>
       </w:pPr>
       <w:r>
         <w:t>Load instructions from main memory into L1 cache</w:t>
@@ -2737,7 +2859,7 @@
           <w:numId w:val="14"/>
         </w:numPr>
         <w:shd w:val="clear" w:color="auto" w:fill="FFFFFF"/>
-        <w:spacing w:after="150" w:line="384" w:lineRule="atLeast"/>
+        <w:spacing w:after="150"/>
       </w:pPr>
       <w:r>
         <w:t>Move data into LCC and L1 cache from main memory</w:t>
@@ -2751,7 +2873,7 @@
           <w:numId w:val="14"/>
         </w:numPr>
         <w:shd w:val="clear" w:color="auto" w:fill="FFFFFF"/>
-        <w:spacing w:after="150" w:line="384" w:lineRule="atLeast"/>
+        <w:spacing w:after="150"/>
       </w:pPr>
       <w:r>
         <w:t>Move data into core register</w:t>
@@ -2765,7 +2887,7 @@
           <w:numId w:val="14"/>
         </w:numPr>
         <w:shd w:val="clear" w:color="auto" w:fill="FFFFFF"/>
-        <w:spacing w:after="150" w:line="384" w:lineRule="atLeast"/>
+        <w:spacing w:after="150"/>
       </w:pPr>
       <w:r>
         <w:t>Operate on in-register data – avoid moving data out of Core registers</w:t>
@@ -2779,7 +2901,7 @@
           <w:numId w:val="14"/>
         </w:numPr>
         <w:shd w:val="clear" w:color="auto" w:fill="FFFFFF"/>
-        <w:spacing w:after="150" w:line="384" w:lineRule="atLeast"/>
+        <w:spacing w:after="150"/>
       </w:pPr>
       <w:r>
         <w:t>Perform N operations</w:t>
@@ -2793,10 +2915,9 @@
           <w:numId w:val="14"/>
         </w:numPr>
         <w:shd w:val="clear" w:color="auto" w:fill="FFFFFF"/>
-        <w:spacing w:after="150" w:line="384" w:lineRule="atLeast"/>
-      </w:pPr>
-      <w:r>
-        <w:lastRenderedPageBreak/>
+        <w:spacing w:after="150"/>
+      </w:pPr>
+      <w:r>
         <w:t>Output data to Main Memory</w:t>
       </w:r>
     </w:p>
@@ -2808,10 +2929,74 @@
           <w:numId w:val="14"/>
         </w:numPr>
         <w:shd w:val="clear" w:color="auto" w:fill="FFFFFF"/>
-        <w:spacing w:after="150" w:line="384" w:lineRule="atLeast"/>
+        <w:spacing w:after="150"/>
       </w:pPr>
       <w:r>
         <w:t>Read perf counters</w:t>
+      </w:r>
+    </w:p>
+    <w:p>
+      <w:pPr>
+        <w:pStyle w:val="ListParagraph"/>
+        <w:shd w:val="clear" w:color="auto" w:fill="FFFFFF"/>
+        <w:spacing w:after="150"/>
+        <w:ind w:left="1440"/>
+      </w:pPr>
+    </w:p>
+    <w:p>
+      <w:pPr>
+        <w:shd w:val="clear" w:color="auto" w:fill="FFFFFF"/>
+        <w:spacing w:after="150"/>
+        <w:ind w:left="1080"/>
+      </w:pPr>
+      <w:r>
+        <w:rPr>
+          <w:noProof/>
+        </w:rPr>
+        <w:drawing>
+          <wp:inline distT="0" distB="0" distL="0" distR="0" wp14:anchorId="491CEB6B" wp14:editId="758033C5">
+            <wp:extent cx="4999904" cy="5516454"/>
+            <wp:effectExtent l="0" t="0" r="4445" b="0"/>
+            <wp:docPr id="7" name="Picture 7"/>
+            <wp:cNvGraphicFramePr>
+              <a:graphicFrameLocks xmlns:a="http://schemas.openxmlformats.org/drawingml/2006/main" noChangeAspect="1"/>
+            </wp:cNvGraphicFramePr>
+            <a:graphic xmlns:a="http://schemas.openxmlformats.org/drawingml/2006/main">
+              <a:graphicData uri="http://schemas.openxmlformats.org/drawingml/2006/picture">
+                <pic:pic xmlns:pic="http://schemas.openxmlformats.org/drawingml/2006/picture">
+                  <pic:nvPicPr>
+                    <pic:cNvPr id="7" name="cache_line_data_movement-Register Test.png"/>
+                    <pic:cNvPicPr/>
+                  </pic:nvPicPr>
+                  <pic:blipFill>
+                    <a:blip r:embed="rId13">
+                      <a:extLst>
+                        <a:ext uri="{28A0092B-C50C-407E-A947-70E740481C1C}">
+                          <a14:useLocalDpi xmlns:a14="http://schemas.microsoft.com/office/drawing/2010/main" val="0"/>
+                        </a:ext>
+                      </a:extLst>
+                    </a:blip>
+                    <a:stretch>
+                      <a:fillRect/>
+                    </a:stretch>
+                  </pic:blipFill>
+                  <pic:spPr>
+                    <a:xfrm>
+                      <a:off x="0" y="0"/>
+                      <a:ext cx="5012562" cy="5530420"/>
+                    </a:xfrm>
+                    <a:prstGeom prst="rect">
+                      <a:avLst/>
+                    </a:prstGeom>
+                  </pic:spPr>
+                </pic:pic>
+              </a:graphicData>
+            </a:graphic>
+          </wp:inline>
+        </w:drawing>
+      </w:r>
+      <w:r>
+        <w:br w:type="page"/>
       </w:r>
     </w:p>
     <w:p>
@@ -2825,6 +3010,7 @@
         <w:spacing w:after="150" w:line="384" w:lineRule="atLeast"/>
       </w:pPr>
       <w:r>
+        <w:lastRenderedPageBreak/>
         <w:t xml:space="preserve">Case #2 - </w:t>
       </w:r>
       <w:r>
@@ -2842,7 +3028,7 @@
           <w:numId w:val="14"/>
         </w:numPr>
         <w:shd w:val="clear" w:color="auto" w:fill="FFFFFF"/>
-        <w:spacing w:after="150" w:line="384" w:lineRule="atLeast"/>
+        <w:spacing w:after="150"/>
       </w:pPr>
       <w:r>
         <w:t>Load instructions from main memory into L1 cache</w:t>
@@ -2856,7 +3042,7 @@
           <w:numId w:val="14"/>
         </w:numPr>
         <w:shd w:val="clear" w:color="auto" w:fill="FFFFFF"/>
-        <w:spacing w:after="150" w:line="384" w:lineRule="atLeast"/>
+        <w:spacing w:after="150"/>
       </w:pPr>
       <w:r>
         <w:t>Load data into LCC and L1 cache from main memory</w:t>
@@ -2870,7 +3056,7 @@
           <w:numId w:val="14"/>
         </w:numPr>
         <w:shd w:val="clear" w:color="auto" w:fill="FFFFFF"/>
-        <w:spacing w:after="150" w:line="384" w:lineRule="atLeast"/>
+        <w:spacing w:after="150"/>
       </w:pPr>
       <w:r>
         <w:t>Load data into core register</w:t>
@@ -2884,7 +3070,7 @@
           <w:numId w:val="14"/>
         </w:numPr>
         <w:shd w:val="clear" w:color="auto" w:fill="FFFFFF"/>
-        <w:spacing w:after="150" w:line="384" w:lineRule="atLeast"/>
+        <w:spacing w:after="150"/>
       </w:pPr>
       <w:r>
         <w:t>Accessing the same cache line is OK as long as the data is moved from L1 to a core register</w:t>
@@ -2898,7 +3084,7 @@
           <w:numId w:val="14"/>
         </w:numPr>
         <w:shd w:val="clear" w:color="auto" w:fill="FFFFFF"/>
-        <w:spacing w:after="150" w:line="384" w:lineRule="atLeast"/>
+        <w:spacing w:after="150"/>
       </w:pPr>
       <w:r>
         <w:t>Operate on data</w:t>
@@ -2912,7 +3098,7 @@
           <w:numId w:val="14"/>
         </w:numPr>
         <w:shd w:val="clear" w:color="auto" w:fill="FFFFFF"/>
-        <w:spacing w:after="150" w:line="384" w:lineRule="atLeast"/>
+        <w:spacing w:after="150"/>
       </w:pPr>
       <w:r>
         <w:t>Store data in L1</w:t>
@@ -2926,7 +3112,7 @@
           <w:numId w:val="14"/>
         </w:numPr>
         <w:shd w:val="clear" w:color="auto" w:fill="FFFFFF"/>
-        <w:spacing w:after="150" w:line="384" w:lineRule="atLeast"/>
+        <w:spacing w:after="150"/>
       </w:pPr>
       <w:r>
         <w:t>Be careful not to access LLC</w:t>
@@ -2940,7 +3126,7 @@
           <w:numId w:val="14"/>
         </w:numPr>
         <w:shd w:val="clear" w:color="auto" w:fill="FFFFFF"/>
-        <w:spacing w:after="150" w:line="384" w:lineRule="atLeast"/>
+        <w:spacing w:after="150"/>
       </w:pPr>
       <w:r>
         <w:t>Repeat last three steps N times</w:t>
@@ -2954,7 +3140,7 @@
           <w:numId w:val="14"/>
         </w:numPr>
         <w:shd w:val="clear" w:color="auto" w:fill="FFFFFF"/>
-        <w:spacing w:after="150" w:line="384" w:lineRule="atLeast"/>
+        <w:spacing w:after="150"/>
       </w:pPr>
       <w:r>
         <w:t>Output data to Main Memory</w:t>
@@ -2968,10 +3154,72 @@
           <w:numId w:val="14"/>
         </w:numPr>
         <w:shd w:val="clear" w:color="auto" w:fill="FFFFFF"/>
+        <w:spacing w:after="150"/>
+      </w:pPr>
+      <w:r>
+        <w:t>Read perf counters</w:t>
+      </w:r>
+    </w:p>
+    <w:p>
+      <w:pPr>
+        <w:pStyle w:val="ListParagraph"/>
+        <w:shd w:val="clear" w:color="auto" w:fill="FFFFFF"/>
         <w:spacing w:after="150" w:line="384" w:lineRule="atLeast"/>
-      </w:pPr>
-      <w:r>
-        <w:t>Read perf counters</w:t>
+        <w:ind w:left="1440"/>
+      </w:pPr>
+    </w:p>
+    <w:p>
+      <w:pPr>
+        <w:pStyle w:val="ListParagraph"/>
+        <w:shd w:val="clear" w:color="auto" w:fill="FFFFFF"/>
+        <w:spacing w:after="150" w:line="384" w:lineRule="atLeast"/>
+        <w:ind w:left="1440"/>
+      </w:pPr>
+      <w:r>
+        <w:rPr>
+          <w:noProof/>
+        </w:rPr>
+        <w:drawing>
+          <wp:inline distT="0" distB="0" distL="0" distR="0" wp14:anchorId="7C8F5C37" wp14:editId="22D19A60">
+            <wp:extent cx="4996440" cy="5512632"/>
+            <wp:effectExtent l="0" t="0" r="0" b="0"/>
+            <wp:docPr id="5" name="Picture 5"/>
+            <wp:cNvGraphicFramePr>
+              <a:graphicFrameLocks xmlns:a="http://schemas.openxmlformats.org/drawingml/2006/main" noChangeAspect="1"/>
+            </wp:cNvGraphicFramePr>
+            <a:graphic xmlns:a="http://schemas.openxmlformats.org/drawingml/2006/main">
+              <a:graphicData uri="http://schemas.openxmlformats.org/drawingml/2006/picture">
+                <pic:pic xmlns:pic="http://schemas.openxmlformats.org/drawingml/2006/picture">
+                  <pic:nvPicPr>
+                    <pic:cNvPr id="5" name="cache_line_data_movement-L1 Cache Test.png"/>
+                    <pic:cNvPicPr/>
+                  </pic:nvPicPr>
+                  <pic:blipFill>
+                    <a:blip r:embed="rId14">
+                      <a:extLst>
+                        <a:ext uri="{28A0092B-C50C-407E-A947-70E740481C1C}">
+                          <a14:useLocalDpi xmlns:a14="http://schemas.microsoft.com/office/drawing/2010/main" val="0"/>
+                        </a:ext>
+                      </a:extLst>
+                    </a:blip>
+                    <a:stretch>
+                      <a:fillRect/>
+                    </a:stretch>
+                  </pic:blipFill>
+                  <pic:spPr>
+                    <a:xfrm>
+                      <a:off x="0" y="0"/>
+                      <a:ext cx="5012205" cy="5530026"/>
+                    </a:xfrm>
+                    <a:prstGeom prst="rect">
+                      <a:avLst/>
+                    </a:prstGeom>
+                  </pic:spPr>
+                </pic:pic>
+              </a:graphicData>
+            </a:graphic>
+          </wp:inline>
+        </w:drawing>
       </w:r>
     </w:p>
     <w:p>
@@ -2985,6 +3233,7 @@
         <w:spacing w:after="150" w:line="384" w:lineRule="atLeast"/>
       </w:pPr>
       <w:r>
+        <w:lastRenderedPageBreak/>
         <w:t xml:space="preserve">Case #3 - </w:t>
       </w:r>
       <w:r>
@@ -2999,7 +3248,7 @@
           <w:numId w:val="14"/>
         </w:numPr>
         <w:shd w:val="clear" w:color="auto" w:fill="FFFFFF"/>
-        <w:spacing w:after="150" w:line="384" w:lineRule="atLeast"/>
+        <w:spacing w:after="150"/>
       </w:pPr>
       <w:r>
         <w:t>Load instructions from main memory into L1 cache</w:t>
@@ -3013,7 +3262,7 @@
           <w:numId w:val="14"/>
         </w:numPr>
         <w:shd w:val="clear" w:color="auto" w:fill="FFFFFF"/>
-        <w:spacing w:after="150" w:line="384" w:lineRule="atLeast"/>
+        <w:spacing w:after="150"/>
       </w:pPr>
       <w:r>
         <w:t>Load data into LCC and L1 cache from main memory</w:t>
@@ -3027,7 +3276,7 @@
           <w:numId w:val="14"/>
         </w:numPr>
         <w:shd w:val="clear" w:color="auto" w:fill="FFFFFF"/>
-        <w:spacing w:after="150" w:line="384" w:lineRule="atLeast"/>
+        <w:spacing w:after="150"/>
       </w:pPr>
       <w:r>
         <w:t>Load data into core register</w:t>
@@ -3041,7 +3290,7 @@
           <w:numId w:val="14"/>
         </w:numPr>
         <w:shd w:val="clear" w:color="auto" w:fill="FFFFFF"/>
-        <w:spacing w:after="150" w:line="384" w:lineRule="atLeast"/>
+        <w:spacing w:after="150"/>
       </w:pPr>
       <w:r>
         <w:t>Each access must cause a load from LLC – there are 256 cache lines</w:t>
@@ -3058,7 +3307,7 @@
           <w:numId w:val="14"/>
         </w:numPr>
         <w:shd w:val="clear" w:color="auto" w:fill="FFFFFF"/>
-        <w:spacing w:after="150" w:line="384" w:lineRule="atLeast"/>
+        <w:spacing w:after="150"/>
       </w:pPr>
       <w:r>
         <w:t>Operate on data</w:t>
@@ -3072,7 +3321,7 @@
           <w:numId w:val="14"/>
         </w:numPr>
         <w:shd w:val="clear" w:color="auto" w:fill="FFFFFF"/>
-        <w:spacing w:after="150" w:line="384" w:lineRule="atLeast"/>
+        <w:spacing w:after="150"/>
       </w:pPr>
       <w:r>
         <w:t>Store data in L1</w:t>
@@ -3089,7 +3338,7 @@
           <w:numId w:val="14"/>
         </w:numPr>
         <w:shd w:val="clear" w:color="auto" w:fill="FFFFFF"/>
-        <w:spacing w:after="150" w:line="384" w:lineRule="atLeast"/>
+        <w:spacing w:after="150"/>
       </w:pPr>
       <w:r>
         <w:t>Must be sure to push data to LCC</w:t>
@@ -3103,7 +3352,7 @@
           <w:numId w:val="14"/>
         </w:numPr>
         <w:shd w:val="clear" w:color="auto" w:fill="FFFFFF"/>
-        <w:spacing w:after="150" w:line="384" w:lineRule="atLeast"/>
+        <w:spacing w:after="150"/>
       </w:pPr>
       <w:r>
         <w:t>Repeat last three steps N times</w:t>
@@ -3117,7 +3366,7 @@
           <w:numId w:val="14"/>
         </w:numPr>
         <w:shd w:val="clear" w:color="auto" w:fill="FFFFFF"/>
-        <w:spacing w:after="150" w:line="384" w:lineRule="atLeast"/>
+        <w:spacing w:after="150"/>
       </w:pPr>
       <w:r>
         <w:t>Output data to Main Memory</w:t>
@@ -3131,10 +3380,75 @@
           <w:numId w:val="14"/>
         </w:numPr>
         <w:shd w:val="clear" w:color="auto" w:fill="FFFFFF"/>
+        <w:spacing w:after="150"/>
+      </w:pPr>
+      <w:r>
+        <w:t>Read perf counters</w:t>
+      </w:r>
+    </w:p>
+    <w:p>
+      <w:pPr>
+        <w:pStyle w:val="ListParagraph"/>
+        <w:shd w:val="clear" w:color="auto" w:fill="FFFFFF"/>
         <w:spacing w:after="150" w:line="384" w:lineRule="atLeast"/>
       </w:pPr>
-      <w:r>
-        <w:t>Read perf counters</w:t>
+    </w:p>
+    <w:p>
+      <w:pPr>
+        <w:pStyle w:val="ListParagraph"/>
+        <w:shd w:val="clear" w:color="auto" w:fill="FFFFFF"/>
+        <w:spacing w:after="150" w:line="384" w:lineRule="atLeast"/>
+      </w:pPr>
+      <w:r>
+        <w:rPr>
+          <w:noProof/>
+        </w:rPr>
+        <w:drawing>
+          <wp:inline distT="0" distB="0" distL="0" distR="0">
+            <wp:extent cx="4383447" cy="4836310"/>
+            <wp:effectExtent l="0" t="0" r="0" b="2540"/>
+            <wp:docPr id="6" name="Picture 6"/>
+            <wp:cNvGraphicFramePr>
+              <a:graphicFrameLocks xmlns:a="http://schemas.openxmlformats.org/drawingml/2006/main" noChangeAspect="1"/>
+            </wp:cNvGraphicFramePr>
+            <a:graphic xmlns:a="http://schemas.openxmlformats.org/drawingml/2006/main">
+              <a:graphicData uri="http://schemas.openxmlformats.org/drawingml/2006/picture">
+                <pic:pic xmlns:pic="http://schemas.openxmlformats.org/drawingml/2006/picture">
+                  <pic:nvPicPr>
+                    <pic:cNvPr id="6" name="cache_line_data_movement-LLC Test.png"/>
+                    <pic:cNvPicPr/>
+                  </pic:nvPicPr>
+                  <pic:blipFill>
+                    <a:blip r:embed="rId15">
+                      <a:extLst>
+                        <a:ext uri="{28A0092B-C50C-407E-A947-70E740481C1C}">
+                          <a14:useLocalDpi xmlns:a14="http://schemas.microsoft.com/office/drawing/2010/main" val="0"/>
+                        </a:ext>
+                      </a:extLst>
+                    </a:blip>
+                    <a:stretch>
+                      <a:fillRect/>
+                    </a:stretch>
+                  </pic:blipFill>
+                  <pic:spPr>
+                    <a:xfrm>
+                      <a:off x="0" y="0"/>
+                      <a:ext cx="4386883" cy="4840101"/>
+                    </a:xfrm>
+                    <a:prstGeom prst="rect">
+                      <a:avLst/>
+                    </a:prstGeom>
+                  </pic:spPr>
+                </pic:pic>
+              </a:graphicData>
+            </a:graphic>
+          </wp:inline>
+        </w:drawing>
+      </w:r>
+    </w:p>
+    <w:p>
+      <w:r>
+        <w:br w:type="page"/>
       </w:r>
     </w:p>
     <w:p>
@@ -3148,6 +3462,7 @@
         <w:spacing w:after="150" w:line="384" w:lineRule="atLeast"/>
       </w:pPr>
       <w:r>
+        <w:lastRenderedPageBreak/>
         <w:t>Application Benchmark – Core to Core Data Movement</w:t>
       </w:r>
     </w:p>
@@ -3232,7 +3547,6 @@
         <w:spacing w:after="150" w:line="384" w:lineRule="atLeast"/>
       </w:pPr>
       <w:r>
-        <w:lastRenderedPageBreak/>
         <w:t>Split Data</w:t>
       </w:r>
     </w:p>
@@ -3378,39 +3692,27 @@
     </w:p>
     <w:p>
       <w:pPr>
-        <w:pStyle w:val="ListParagraph"/>
         <w:shd w:val="clear" w:color="auto" w:fill="FFFFFF"/>
         <w:spacing w:after="150" w:line="384" w:lineRule="atLeast"/>
       </w:pPr>
       <w:r>
-        <w:t>Hypothesis</w:t>
-      </w:r>
-    </w:p>
-    <w:p>
-      <w:pPr>
-        <w:pStyle w:val="ListParagraph"/>
+        <w:t>Results</w:t>
+      </w:r>
+    </w:p>
+    <w:p>
+      <w:pPr>
         <w:shd w:val="clear" w:color="auto" w:fill="FFFFFF"/>
         <w:spacing w:after="150" w:line="384" w:lineRule="atLeast"/>
-      </w:pPr>
-      <w:r>
-        <w:t xml:space="preserve">Power used by #1 is lowest as there is minimal data movement. Power used by #2 is slightly higher. Power to move data between L1 and core is low. Power used by #3 is higher still, but not significantly. </w:t>
-      </w:r>
-    </w:p>
-    <w:p>
-      <w:pPr>
-        <w:pStyle w:val="ListParagraph"/>
-        <w:shd w:val="clear" w:color="auto" w:fill="FFFFFF"/>
-        <w:spacing w:after="150" w:line="384" w:lineRule="atLeast"/>
-      </w:pPr>
-      <w:r>
-        <w:t xml:space="preserve">Power used by the different configurations of the Application Benchmark should show significant power difference(assuming the size of the data size is large enough) </w:t>
-      </w:r>
-    </w:p>
-    <w:p>
-      <w:pPr>
-        <w:shd w:val="clear" w:color="auto" w:fill="FFFFFF"/>
-        <w:spacing w:after="150" w:line="384" w:lineRule="atLeast"/>
-      </w:pPr>
+        <w:rPr>
+          <w:color w:val="FF0000"/>
+        </w:rPr>
+      </w:pPr>
+      <w:r>
+        <w:rPr>
+          <w:color w:val="FF0000"/>
+        </w:rPr>
+        <w:t>&lt;PROBABLY NEED SOME RESULTS&gt;</w:t>
+      </w:r>
     </w:p>
     <w:sectPr>
       <w:pgSz w:w="12240" w:h="15840"/>
@@ -5899,6 +6201,28 @@
       <w:szCs w:val="32"/>
     </w:rPr>
   </w:style>
+  <w:style w:type="paragraph" w:styleId="Heading2">
+    <w:name w:val="heading 2"/>
+    <w:basedOn w:val="Normal"/>
+    <w:next w:val="Normal"/>
+    <w:link w:val="Heading2Char"/>
+    <w:uiPriority w:val="9"/>
+    <w:unhideWhenUsed/>
+    <w:qFormat/>
+    <w:rsid w:val="002A31E3"/>
+    <w:pPr>
+      <w:keepNext/>
+      <w:keepLines/>
+      <w:spacing w:before="40"/>
+      <w:outlineLvl w:val="1"/>
+    </w:pPr>
+    <w:rPr>
+      <w:rFonts w:asciiTheme="majorHAnsi" w:eastAsiaTheme="majorEastAsia" w:hAnsiTheme="majorHAnsi" w:cstheme="majorBidi"/>
+      <w:color w:val="2F5496" w:themeColor="accent1" w:themeShade="BF"/>
+      <w:sz w:val="26"/>
+      <w:szCs w:val="26"/>
+    </w:rPr>
+  </w:style>
   <w:style w:type="paragraph" w:styleId="Heading3">
     <w:name w:val="heading 3"/>
     <w:basedOn w:val="Normal"/>
@@ -6213,6 +6537,19 @@
       <w:szCs w:val="18"/>
     </w:rPr>
   </w:style>
+  <w:style w:type="character" w:customStyle="1" w:styleId="Heading2Char">
+    <w:name w:val="Heading 2 Char"/>
+    <w:basedOn w:val="DefaultParagraphFont"/>
+    <w:link w:val="Heading2"/>
+    <w:uiPriority w:val="9"/>
+    <w:rsid w:val="002A31E3"/>
+    <w:rPr>
+      <w:rFonts w:asciiTheme="majorHAnsi" w:eastAsiaTheme="majorEastAsia" w:hAnsiTheme="majorHAnsi" w:cstheme="majorBidi"/>
+      <w:color w:val="2F5496" w:themeColor="accent1" w:themeShade="BF"/>
+      <w:sz w:val="26"/>
+      <w:szCs w:val="26"/>
+    </w:rPr>
+  </w:style>
 </w:styles>
 </file>
 
@@ -6516,7 +6853,7 @@
 </file>
 
 <file path=customXml/itemProps1.xml><?xml version="1.0" encoding="utf-8"?>
-<ds:datastoreItem xmlns:ds="http://schemas.openxmlformats.org/officeDocument/2006/customXml" ds:itemID="{25603467-9CAA-EC4D-A88E-F8766D2121F7}">
+<ds:datastoreItem xmlns:ds="http://schemas.openxmlformats.org/officeDocument/2006/customXml" ds:itemID="{ED71DC15-52D9-E644-AC40-395AD24619C6}">
   <ds:schemaRefs>
     <ds:schemaRef ds:uri="http://schemas.openxmlformats.org/officeDocument/2006/bibliography"/>
   </ds:schemaRefs>

</xml_diff>

<commit_message>
Renamed incorrectly name Version 1 files.
</commit_message>
<xml_diff>
--- a/documents/Group 2 Project Version 1.docx
+++ b/documents/Group 2 Project Version 1.docx
@@ -17,6 +17,8 @@
       <w:r>
         <w:t>CS533 Spring 2018</w:t>
       </w:r>
+      <w:bookmarkStart w:id="0" w:name="_GoBack"/>
+      <w:bookmarkEnd w:id="0"/>
     </w:p>
     <w:p>
       <w:pPr>
@@ -820,27 +822,7 @@
                                 <w:sz w:val="16"/>
                                 <w:szCs w:val="22"/>
                               </w:rPr>
-                              <w:t xml:space="preserve">64-bit read path from the data L1 memory system to the </w:t>
-                            </w:r>
-                            <w:proofErr w:type="spellStart"/>
-                            <w:r>
-                              <w:rPr>
-                                <w:rFonts w:ascii="Verdana" w:hAnsi="Verdana" w:cs="Calibri"/>
-                                <w:color w:val="000000"/>
-                                <w:sz w:val="16"/>
-                                <w:szCs w:val="22"/>
-                              </w:rPr>
-                              <w:t>datapath</w:t>
-                            </w:r>
-                            <w:proofErr w:type="spellEnd"/>
-                            <w:r>
-                              <w:rPr>
-                                <w:rFonts w:ascii="Verdana" w:hAnsi="Verdana" w:cs="Calibri"/>
-                                <w:color w:val="000000"/>
-                                <w:sz w:val="16"/>
-                                <w:szCs w:val="22"/>
-                              </w:rPr>
-                              <w:t>.</w:t>
+                              <w:t>64-bit read path from the data L1 memory system to the datapath.</w:t>
                             </w:r>
                           </w:p>
                           <w:p>
@@ -865,27 +847,7 @@
                                 <w:sz w:val="16"/>
                                 <w:szCs w:val="22"/>
                               </w:rPr>
-                              <w:t xml:space="preserve">128-bit write path from the </w:t>
-                            </w:r>
-                            <w:proofErr w:type="spellStart"/>
-                            <w:r>
-                              <w:rPr>
-                                <w:rFonts w:ascii="Verdana" w:hAnsi="Verdana" w:cs="Calibri"/>
-                                <w:color w:val="000000"/>
-                                <w:sz w:val="16"/>
-                                <w:szCs w:val="22"/>
-                              </w:rPr>
-                              <w:t>datapath</w:t>
-                            </w:r>
-                            <w:proofErr w:type="spellEnd"/>
-                            <w:r>
-                              <w:rPr>
-                                <w:rFonts w:ascii="Verdana" w:hAnsi="Verdana" w:cs="Calibri"/>
-                                <w:color w:val="000000"/>
-                                <w:sz w:val="16"/>
-                                <w:szCs w:val="22"/>
-                              </w:rPr>
-                              <w:t xml:space="preserve"> to the L1 memory system.</w:t>
+                              <w:t>128-bit write path from the datapath to the L1 memory system.</w:t>
                             </w:r>
                           </w:p>
                           <w:p>
@@ -1357,27 +1319,7 @@
                           <w:sz w:val="16"/>
                           <w:szCs w:val="22"/>
                         </w:rPr>
-                        <w:t xml:space="preserve">64-bit read path from the data L1 memory system to the </w:t>
-                      </w:r>
-                      <w:proofErr w:type="spellStart"/>
-                      <w:r>
-                        <w:rPr>
-                          <w:rFonts w:ascii="Verdana" w:hAnsi="Verdana" w:cs="Calibri"/>
-                          <w:color w:val="000000"/>
-                          <w:sz w:val="16"/>
-                          <w:szCs w:val="22"/>
-                        </w:rPr>
-                        <w:t>datapath</w:t>
-                      </w:r>
-                      <w:proofErr w:type="spellEnd"/>
-                      <w:r>
-                        <w:rPr>
-                          <w:rFonts w:ascii="Verdana" w:hAnsi="Verdana" w:cs="Calibri"/>
-                          <w:color w:val="000000"/>
-                          <w:sz w:val="16"/>
-                          <w:szCs w:val="22"/>
-                        </w:rPr>
-                        <w:t>.</w:t>
+                        <w:t>64-bit read path from the data L1 memory system to the datapath.</w:t>
                       </w:r>
                     </w:p>
                     <w:p>
@@ -1402,27 +1344,7 @@
                           <w:sz w:val="16"/>
                           <w:szCs w:val="22"/>
                         </w:rPr>
-                        <w:t xml:space="preserve">128-bit write path from the </w:t>
-                      </w:r>
-                      <w:proofErr w:type="spellStart"/>
-                      <w:r>
-                        <w:rPr>
-                          <w:rFonts w:ascii="Verdana" w:hAnsi="Verdana" w:cs="Calibri"/>
-                          <w:color w:val="000000"/>
-                          <w:sz w:val="16"/>
-                          <w:szCs w:val="22"/>
-                        </w:rPr>
-                        <w:t>datapath</w:t>
-                      </w:r>
-                      <w:proofErr w:type="spellEnd"/>
-                      <w:r>
-                        <w:rPr>
-                          <w:rFonts w:ascii="Verdana" w:hAnsi="Verdana" w:cs="Calibri"/>
-                          <w:color w:val="000000"/>
-                          <w:sz w:val="16"/>
-                          <w:szCs w:val="22"/>
-                        </w:rPr>
-                        <w:t xml:space="preserve"> to the L1 memory system.</w:t>
+                        <w:t>128-bit write path from the datapath to the L1 memory system.</w:t>
                       </w:r>
                     </w:p>
                     <w:p>
@@ -2814,8 +2736,6 @@
         <w:lastRenderedPageBreak/>
         <w:t>Cases</w:t>
       </w:r>
-      <w:bookmarkStart w:id="0" w:name="_GoBack"/>
-      <w:bookmarkEnd w:id="0"/>
     </w:p>
     <w:p>
       <w:pPr>
@@ -3459,7 +3379,7 @@
           <w:numId w:val="14"/>
         </w:numPr>
         <w:shd w:val="clear" w:color="auto" w:fill="FFFFFF"/>
-        <w:spacing w:after="150" w:line="384" w:lineRule="atLeast"/>
+        <w:spacing w:after="150"/>
       </w:pPr>
       <w:r>
         <w:lastRenderedPageBreak/>
@@ -3474,7 +3394,7 @@
           <w:numId w:val="14"/>
         </w:numPr>
         <w:shd w:val="clear" w:color="auto" w:fill="FFFFFF"/>
-        <w:spacing w:after="150" w:line="384" w:lineRule="atLeast"/>
+        <w:spacing w:after="150"/>
       </w:pPr>
       <w:r>
         <w:t>Baseline</w:t>
@@ -3488,7 +3408,7 @@
           <w:numId w:val="14"/>
         </w:numPr>
         <w:shd w:val="clear" w:color="auto" w:fill="FFFFFF"/>
-        <w:spacing w:after="150" w:line="384" w:lineRule="atLeast"/>
+        <w:spacing w:after="150"/>
       </w:pPr>
       <w:r>
         <w:t>Move all data into L1 cache and LCC from main memory</w:t>
@@ -3502,7 +3422,7 @@
           <w:numId w:val="14"/>
         </w:numPr>
         <w:shd w:val="clear" w:color="auto" w:fill="FFFFFF"/>
-        <w:spacing w:after="150" w:line="384" w:lineRule="atLeast"/>
+        <w:spacing w:after="150"/>
       </w:pPr>
       <w:r>
         <w:t>Data set should be large enough that multiple cache misses will occur</w:t>
@@ -3516,7 +3436,7 @@
           <w:numId w:val="14"/>
         </w:numPr>
         <w:shd w:val="clear" w:color="auto" w:fill="FFFFFF"/>
-        <w:spacing w:after="150" w:line="384" w:lineRule="atLeast"/>
+        <w:spacing w:after="150"/>
       </w:pPr>
       <w:r>
         <w:t>Execute 4 operations on all the data on a single core.</w:t>
@@ -3530,7 +3450,7 @@
           <w:numId w:val="14"/>
         </w:numPr>
         <w:shd w:val="clear" w:color="auto" w:fill="FFFFFF"/>
-        <w:spacing w:after="150" w:line="384" w:lineRule="atLeast"/>
+        <w:spacing w:after="150"/>
       </w:pPr>
       <w:r>
         <w:t>Store data in main memory from single core L1</w:t>
@@ -3544,7 +3464,7 @@
           <w:numId w:val="14"/>
         </w:numPr>
         <w:shd w:val="clear" w:color="auto" w:fill="FFFFFF"/>
-        <w:spacing w:after="150" w:line="384" w:lineRule="atLeast"/>
+        <w:spacing w:after="150"/>
       </w:pPr>
       <w:r>
         <w:t>Split Data</w:t>
@@ -3558,7 +3478,7 @@
           <w:numId w:val="14"/>
         </w:numPr>
         <w:shd w:val="clear" w:color="auto" w:fill="FFFFFF"/>
-        <w:spacing w:after="150" w:line="384" w:lineRule="atLeast"/>
+        <w:spacing w:after="150"/>
       </w:pPr>
       <w:r>
         <w:t>Move ¼ of the data from main memory into L1 cache of each core</w:t>
@@ -3572,7 +3492,7 @@
           <w:numId w:val="14"/>
         </w:numPr>
         <w:shd w:val="clear" w:color="auto" w:fill="FFFFFF"/>
-        <w:spacing w:after="150" w:line="384" w:lineRule="atLeast"/>
+        <w:spacing w:after="150"/>
       </w:pPr>
       <w:r>
         <w:t>Execute 4 operations on all the data in each core</w:t>
@@ -3586,7 +3506,7 @@
           <w:numId w:val="14"/>
         </w:numPr>
         <w:shd w:val="clear" w:color="auto" w:fill="FFFFFF"/>
-        <w:spacing w:after="150" w:line="384" w:lineRule="atLeast"/>
+        <w:spacing w:after="150"/>
       </w:pPr>
       <w:r>
         <w:t>Large data – multiple fills of L1 cache</w:t>
@@ -3600,7 +3520,7 @@
           <w:numId w:val="14"/>
         </w:numPr>
         <w:shd w:val="clear" w:color="auto" w:fill="FFFFFF"/>
-        <w:spacing w:after="150" w:line="384" w:lineRule="atLeast"/>
+        <w:spacing w:after="150"/>
       </w:pPr>
       <w:r>
         <w:t>Store data in main memory from each core L1 cache</w:t>
@@ -3614,7 +3534,7 @@
           <w:numId w:val="14"/>
         </w:numPr>
         <w:shd w:val="clear" w:color="auto" w:fill="FFFFFF"/>
-        <w:spacing w:after="150" w:line="384" w:lineRule="atLeast"/>
+        <w:spacing w:after="150"/>
       </w:pPr>
       <w:r>
         <w:t>Core to Core</w:t>
@@ -3628,7 +3548,7 @@
           <w:numId w:val="14"/>
         </w:numPr>
         <w:shd w:val="clear" w:color="auto" w:fill="FFFFFF"/>
-        <w:spacing w:after="150" w:line="384" w:lineRule="atLeast"/>
+        <w:spacing w:after="150"/>
       </w:pPr>
       <w:r>
         <w:t>Move ¼ of the data into each L1 cache of each core</w:t>
@@ -3642,7 +3562,7 @@
           <w:numId w:val="14"/>
         </w:numPr>
         <w:shd w:val="clear" w:color="auto" w:fill="FFFFFF"/>
-        <w:spacing w:after="150" w:line="384" w:lineRule="atLeast"/>
+        <w:spacing w:after="150"/>
       </w:pPr>
       <w:r>
         <w:t>Execute 1 operation in each core</w:t>
@@ -3656,7 +3576,7 @@
           <w:numId w:val="14"/>
         </w:numPr>
         <w:shd w:val="clear" w:color="auto" w:fill="FFFFFF"/>
-        <w:spacing w:after="150" w:line="384" w:lineRule="atLeast"/>
+        <w:spacing w:after="150"/>
       </w:pPr>
       <w:r>
         <w:t>Store data back in main memory</w:t>
@@ -3670,11 +3590,18 @@
           <w:numId w:val="14"/>
         </w:numPr>
         <w:shd w:val="clear" w:color="auto" w:fill="FFFFFF"/>
+        <w:spacing w:after="150"/>
+      </w:pPr>
+      <w:r>
+        <w:t>Shift data to each core and repeat for each of the 3 remaining operations</w:t>
+      </w:r>
+    </w:p>
+    <w:p>
+      <w:pPr>
+        <w:pStyle w:val="ListParagraph"/>
+        <w:shd w:val="clear" w:color="auto" w:fill="FFFFFF"/>
         <w:spacing w:after="150" w:line="384" w:lineRule="atLeast"/>
       </w:pPr>
-      <w:r>
-        <w:t>Shift data to each core and repeat for each of the 3 remaining operations</w:t>
-      </w:r>
     </w:p>
     <w:p>
       <w:pPr>
@@ -3685,18 +3612,14 @@
     </w:p>
     <w:p>
       <w:pPr>
-        <w:pStyle w:val="ListParagraph"/>
-        <w:shd w:val="clear" w:color="auto" w:fill="FFFFFF"/>
-        <w:spacing w:after="150" w:line="384" w:lineRule="atLeast"/>
-      </w:pPr>
-    </w:p>
-    <w:p>
-      <w:pPr>
-        <w:shd w:val="clear" w:color="auto" w:fill="FFFFFF"/>
-        <w:spacing w:after="150" w:line="384" w:lineRule="atLeast"/>
+        <w:shd w:val="clear" w:color="auto" w:fill="FFFFFF"/>
+        <w:spacing w:after="150"/>
       </w:pPr>
       <w:r>
         <w:t>Results</w:t>
+      </w:r>
+      <w:r>
+        <w:t xml:space="preserve"> – The results below are not real data.  This is a mock-up of our expected data display. We are in the process of taking data.</w:t>
       </w:r>
     </w:p>
     <w:p>
@@ -3709,9 +3632,50 @@
       </w:pPr>
       <w:r>
         <w:rPr>
+          <w:noProof/>
           <w:color w:val="FF0000"/>
         </w:rPr>
-        <w:t>&lt;PROBABLY NEED SOME RESULTS&gt;</w:t>
+        <w:drawing>
+          <wp:inline distT="0" distB="0" distL="0" distR="0">
+            <wp:extent cx="3300036" cy="2566695"/>
+            <wp:effectExtent l="0" t="0" r="2540" b="0"/>
+            <wp:docPr id="8" name="Picture 8"/>
+            <wp:cNvGraphicFramePr>
+              <a:graphicFrameLocks xmlns:a="http://schemas.openxmlformats.org/drawingml/2006/main" noChangeAspect="1"/>
+            </wp:cNvGraphicFramePr>
+            <a:graphic xmlns:a="http://schemas.openxmlformats.org/drawingml/2006/main">
+              <a:graphicData uri="http://schemas.openxmlformats.org/drawingml/2006/picture">
+                <pic:pic xmlns:pic="http://schemas.openxmlformats.org/drawingml/2006/picture">
+                  <pic:nvPicPr>
+                    <pic:cNvPr id="8" name="power_measurement.png"/>
+                    <pic:cNvPicPr/>
+                  </pic:nvPicPr>
+                  <pic:blipFill>
+                    <a:blip r:embed="rId16" cstate="print">
+                      <a:extLst>
+                        <a:ext uri="{28A0092B-C50C-407E-A947-70E740481C1C}">
+                          <a14:useLocalDpi xmlns:a14="http://schemas.microsoft.com/office/drawing/2010/main" val="0"/>
+                        </a:ext>
+                      </a:extLst>
+                    </a:blip>
+                    <a:stretch>
+                      <a:fillRect/>
+                    </a:stretch>
+                  </pic:blipFill>
+                  <pic:spPr>
+                    <a:xfrm>
+                      <a:off x="0" y="0"/>
+                      <a:ext cx="3315745" cy="2578913"/>
+                    </a:xfrm>
+                    <a:prstGeom prst="rect">
+                      <a:avLst/>
+                    </a:prstGeom>
+                  </pic:spPr>
+                </pic:pic>
+              </a:graphicData>
+            </a:graphic>
+          </wp:inline>
+        </w:drawing>
       </w:r>
     </w:p>
     <w:sectPr>
@@ -6853,7 +6817,7 @@
 </file>
 
 <file path=customXml/itemProps1.xml><?xml version="1.0" encoding="utf-8"?>
-<ds:datastoreItem xmlns:ds="http://schemas.openxmlformats.org/officeDocument/2006/customXml" ds:itemID="{ED71DC15-52D9-E644-AC40-395AD24619C6}">
+<ds:datastoreItem xmlns:ds="http://schemas.openxmlformats.org/officeDocument/2006/customXml" ds:itemID="{419DB493-1BD4-8049-A919-5B182C3AB95C}">
   <ds:schemaRefs>
     <ds:schemaRef ds:uri="http://schemas.openxmlformats.org/officeDocument/2006/bibliography"/>
   </ds:schemaRefs>

</xml_diff>